<commit_message>
M. Oli edits + additions (04.04.18).
</commit_message>
<xml_diff>
--- a/doc/mcb2XXX_syllabus.docx
+++ b/doc/mcb2XXX_syllabus.docx
@@ -4,92 +4,122 @@
   <w:body>
     <w:p>
       <w:pPr>
-        <w:pStyle w:val="Heading3"/>
-        <w:rPr>
-          <w:rFonts w:asciiTheme="majorHAnsi" w:hAnsiTheme="majorHAnsi" w:cstheme="majorHAnsi"/>
+        <w:pStyle w:val="Title"/>
+        <w:rPr>
+          <w:b/>
+          <w:sz w:val="32"/>
+          <w:szCs w:val="32"/>
+        </w:rPr>
+      </w:pPr>
+      <w:r>
+        <w:rPr>
+          <w:b/>
+          <w:sz w:val="32"/>
+          <w:szCs w:val="32"/>
+        </w:rPr>
+        <w:t>Data Story Telling in R</w:t>
+      </w:r>
+      <w:r>
+        <w:rPr>
+          <w:b/>
+          <w:sz w:val="32"/>
+          <w:szCs w:val="32"/>
+        </w:rPr>
+        <w:t xml:space="preserve"> </w:t>
+      </w:r>
+      <w:r>
+        <w:rPr>
+          <w:b/>
+          <w:sz w:val="32"/>
+          <w:szCs w:val="32"/>
+        </w:rPr>
+        <w:t>(</w:t>
+      </w:r>
+      <w:r>
+        <w:rPr>
+          <w:rFonts w:cstheme="majorHAnsi"/>
+          <w:b/>
           <w:spacing w:val="0"/>
           <w:sz w:val="28"/>
           <w:szCs w:val="28"/>
         </w:rPr>
-      </w:pPr>
-      <w:r>
-        <w:rPr>
-          <w:rFonts w:asciiTheme="majorHAnsi" w:hAnsiTheme="majorHAnsi" w:cstheme="majorHAnsi"/>
+        <w:t>Online</w:t>
+      </w:r>
+      <w:r>
+        <w:rPr>
+          <w:rFonts w:cstheme="majorHAnsi"/>
+          <w:b/>
           <w:spacing w:val="0"/>
           <w:sz w:val="28"/>
           <w:szCs w:val="28"/>
         </w:rPr>
-        <w:t>Introduction to Data Science</w:t>
-      </w:r>
-      <w:bookmarkStart w:id="0" w:name="_GoBack"/>
-      <w:bookmarkEnd w:id="0"/>
-      <w:r>
-        <w:rPr>
-          <w:rFonts w:asciiTheme="majorHAnsi" w:hAnsiTheme="majorHAnsi" w:cstheme="majorHAnsi"/>
+        <w:t>, 3CR</w:t>
+      </w:r>
+      <w:r>
+        <w:rPr>
+          <w:rFonts w:cstheme="majorHAnsi"/>
+          <w:b/>
           <w:spacing w:val="0"/>
           <w:sz w:val="28"/>
           <w:szCs w:val="28"/>
         </w:rPr>
-        <w:t xml:space="preserve"> </w:t>
-      </w:r>
-      <w:r>
-        <w:rPr>
-          <w:rFonts w:asciiTheme="majorHAnsi" w:hAnsiTheme="majorHAnsi" w:cstheme="majorHAnsi"/>
+        <w:t>)</w:t>
+      </w:r>
+      <w:r>
+        <w:rPr>
+          <w:rFonts w:cstheme="majorHAnsi"/>
+          <w:b/>
           <w:spacing w:val="0"/>
           <w:sz w:val="28"/>
           <w:szCs w:val="28"/>
         </w:rPr>
-        <w:t>(Online)</w:t>
-      </w:r>
-      <w:r>
-        <w:rPr>
-          <w:rFonts w:asciiTheme="majorHAnsi" w:hAnsiTheme="majorHAnsi" w:cstheme="majorHAnsi"/>
+        <w:t xml:space="preserve"> </w:t>
+      </w:r>
+      <w:r>
+        <w:rPr>
+          <w:rFonts w:cstheme="majorHAnsi"/>
+          <w:b/>
           <w:spacing w:val="0"/>
           <w:sz w:val="28"/>
           <w:szCs w:val="28"/>
         </w:rPr>
-        <w:t xml:space="preserve"> </w:t>
-      </w:r>
-      <w:r>
-        <w:rPr>
-          <w:rFonts w:asciiTheme="majorHAnsi" w:hAnsiTheme="majorHAnsi" w:cstheme="majorHAnsi"/>
+        <w:t xml:space="preserve">               </w:t>
+      </w:r>
+      <w:r>
+        <w:rPr>
+          <w:rFonts w:cstheme="majorHAnsi"/>
+          <w:b/>
           <w:spacing w:val="0"/>
           <w:sz w:val="28"/>
           <w:szCs w:val="28"/>
         </w:rPr>
-        <w:t xml:space="preserve">               </w:t>
-      </w:r>
-      <w:r>
-        <w:rPr>
-          <w:rFonts w:asciiTheme="majorHAnsi" w:hAnsiTheme="majorHAnsi" w:cstheme="majorHAnsi"/>
+        <w:tab/>
+      </w:r>
+      <w:r>
+        <w:rPr>
+          <w:rFonts w:cstheme="majorHAnsi"/>
+          <w:b/>
           <w:spacing w:val="0"/>
           <w:sz w:val="28"/>
           <w:szCs w:val="28"/>
         </w:rPr>
         <w:tab/>
-      </w:r>
-      <w:r>
-        <w:rPr>
-          <w:rFonts w:asciiTheme="majorHAnsi" w:hAnsiTheme="majorHAnsi" w:cstheme="majorHAnsi"/>
+        <w:t xml:space="preserve">     </w:t>
+      </w:r>
+      <w:r>
+        <w:rPr>
+          <w:rFonts w:cstheme="majorHAnsi"/>
+          <w:b/>
           <w:spacing w:val="0"/>
           <w:sz w:val="28"/>
           <w:szCs w:val="28"/>
         </w:rPr>
-        <w:tab/>
-        <w:t xml:space="preserve">     </w:t>
-      </w:r>
-      <w:r>
-        <w:rPr>
-          <w:rFonts w:asciiTheme="majorHAnsi" w:hAnsiTheme="majorHAnsi" w:cstheme="majorHAnsi"/>
-          <w:spacing w:val="0"/>
-          <w:sz w:val="28"/>
-          <w:szCs w:val="28"/>
-        </w:rPr>
         <w:t xml:space="preserve">   </w:t>
       </w:r>
       <w:r>
         <w:rPr>
-          <w:rFonts w:asciiTheme="majorHAnsi" w:hAnsiTheme="majorHAnsi" w:cstheme="majorHAnsi"/>
+          <w:rFonts w:cstheme="majorHAnsi"/>
+          <w:b/>
           <w:spacing w:val="0"/>
           <w:sz w:val="28"/>
           <w:szCs w:val="28"/>
@@ -165,7 +195,7 @@
               </wp:anchor>
             </w:drawing>
           </mc:Choice>
-          <mc:Fallback xmlns:w16se="http://schemas.microsoft.com/office/word/2015/wordml/symex" xmlns:cx1="http://schemas.microsoft.com/office/drawing/2015/9/8/chartex" xmlns:cx="http://schemas.microsoft.com/office/drawing/2014/chartex">
+          <mc:Fallback xmlns:cx1="http://schemas.microsoft.com/office/drawing/2015/9/8/chartex" xmlns:w16se="http://schemas.microsoft.com/office/word/2015/wordml/symex" xmlns:cx="http://schemas.microsoft.com/office/drawing/2014/chartex">
             <w:pict>
               <v:line w14:anchorId="06F83520" id="Straight Connector 1" o:spid="_x0000_s1026" style="position:absolute;z-index:251659264;visibility:visible;mso-wrap-style:square;mso-height-percent:0;mso-wrap-distance-left:9pt;mso-wrap-distance-top:0;mso-wrap-distance-right:9pt;mso-wrap-distance-bottom:0;mso-position-horizontal:absolute;mso-position-horizontal-relative:text;mso-position-vertical:absolute;mso-position-vertical-relative:text;mso-height-percent:0;mso-height-relative:margin" from="0,5.65pt" to="442.2pt,5.65pt" o:gfxdata="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" strokecolor="black [3200]" strokeweight=".5pt">
                 <v:stroke joinstyle="miter"/>
@@ -415,7 +445,7 @@
               </wp:anchor>
             </w:drawing>
           </mc:Choice>
-          <mc:Fallback xmlns:w16se="http://schemas.microsoft.com/office/word/2015/wordml/symex" xmlns:cx1="http://schemas.microsoft.com/office/drawing/2015/9/8/chartex" xmlns:cx="http://schemas.microsoft.com/office/drawing/2014/chartex">
+          <mc:Fallback xmlns:cx1="http://schemas.microsoft.com/office/drawing/2015/9/8/chartex" xmlns:w16se="http://schemas.microsoft.com/office/word/2015/wordml/symex" xmlns:cx="http://schemas.microsoft.com/office/drawing/2014/chartex">
             <w:pict>
               <v:line w14:anchorId="47C1AC52" id="Straight Connector 2" o:spid="_x0000_s1026" style="position:absolute;z-index:251661312;visibility:visible;mso-wrap-style:square;mso-height-percent:0;mso-wrap-distance-left:9pt;mso-wrap-distance-top:0;mso-wrap-distance-right:9pt;mso-wrap-distance-bottom:0;mso-position-horizontal:absolute;mso-position-horizontal-relative:text;mso-position-vertical:absolute;mso-position-vertical-relative:text;mso-height-percent:0;mso-height-relative:margin" from="0,4.75pt" to="442.2pt,4.75pt" o:gfxdata="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" strokecolor="black [3200]" strokeweight=".5pt">
                 <v:stroke joinstyle="miter"/>
@@ -883,7 +913,7 @@
         <w:suppressAutoHyphens/>
         <w:spacing w:after="0" w:line="276" w:lineRule="auto"/>
         <w:rPr>
-          <w:rFonts w:ascii="Calibri Light" w:hAnsi="Calibri Light" w:cs="Calibri Light"/>
+          <w:rFonts w:asciiTheme="majorHAnsi" w:hAnsiTheme="majorHAnsi" w:cs="Calibri Light"/>
           <w:color w:val="2F5496" w:themeColor="accent5" w:themeShade="BF"/>
           <w:sz w:val="24"/>
           <w:szCs w:val="24"/>
@@ -891,7 +921,7 @@
       </w:pPr>
       <w:r>
         <w:rPr>
-          <w:rFonts w:ascii="Calibri Light" w:hAnsi="Calibri Light" w:cs="Calibri Light"/>
+          <w:rFonts w:asciiTheme="majorHAnsi" w:hAnsiTheme="majorHAnsi" w:cs="Calibri Light"/>
           <w:color w:val="2F5496" w:themeColor="accent5" w:themeShade="BF"/>
           <w:sz w:val="24"/>
           <w:szCs w:val="24"/>
@@ -1089,7 +1119,7 @@
       <w:pPr>
         <w:spacing w:after="0" w:line="276" w:lineRule="auto"/>
         <w:rPr>
-          <w:rFonts w:ascii="Calibri Light" w:hAnsi="Calibri Light" w:cs="Calibri Light"/>
+          <w:rFonts w:asciiTheme="majorHAnsi" w:hAnsiTheme="majorHAnsi" w:cs="Calibri Light"/>
           <w:color w:val="2F5496" w:themeColor="accent5" w:themeShade="BF"/>
           <w:sz w:val="24"/>
           <w:szCs w:val="24"/>
@@ -1097,13 +1127,22 @@
       </w:pPr>
       <w:r>
         <w:rPr>
-          <w:rFonts w:ascii="Calibri Light" w:hAnsi="Calibri Light" w:cs="Calibri Light"/>
+          <w:rFonts w:asciiTheme="majorHAnsi" w:hAnsiTheme="majorHAnsi" w:cs="Calibri Light"/>
           <w:color w:val="2F5496" w:themeColor="accent5" w:themeShade="BF"/>
           <w:sz w:val="24"/>
           <w:szCs w:val="24"/>
         </w:rPr>
         <w:lastRenderedPageBreak/>
         <w:t>Student Learning Objectives</w:t>
+      </w:r>
+      <w:r>
+        <w:rPr>
+          <w:rFonts w:asciiTheme="majorHAnsi" w:hAnsiTheme="majorHAnsi" w:cs="Calibri Light"/>
+          <w:color w:val="2F5496" w:themeColor="accent5" w:themeShade="BF"/>
+          <w:sz w:val="24"/>
+          <w:szCs w:val="24"/>
+        </w:rPr>
+        <w:t xml:space="preserve"> </w:t>
       </w:r>
     </w:p>
     <w:p>
@@ -1520,7 +1559,7 @@
         <w:suppressAutoHyphens/>
         <w:spacing w:after="0" w:line="276" w:lineRule="auto"/>
         <w:rPr>
-          <w:rFonts w:ascii="Calibri Light" w:hAnsi="Calibri Light" w:cs="Calibri Light"/>
+          <w:rFonts w:asciiTheme="majorHAnsi" w:hAnsiTheme="majorHAnsi" w:cs="Calibri Light"/>
           <w:color w:val="2F5496" w:themeColor="accent5" w:themeShade="BF"/>
           <w:sz w:val="24"/>
           <w:szCs w:val="24"/>
@@ -1528,7 +1567,7 @@
       </w:pPr>
       <w:r>
         <w:rPr>
-          <w:rFonts w:ascii="Calibri Light" w:hAnsi="Calibri Light" w:cs="Calibri Light"/>
+          <w:rFonts w:asciiTheme="majorHAnsi" w:hAnsiTheme="majorHAnsi" w:cs="Calibri Light"/>
           <w:color w:val="2F5496" w:themeColor="accent5" w:themeShade="BF"/>
           <w:sz w:val="24"/>
           <w:szCs w:val="24"/>
@@ -1734,6 +1773,7 @@
     </w:p>
     <w:p>
       <w:pPr>
+        <w:spacing w:after="0"/>
         <w:rPr>
           <w:rFonts w:asciiTheme="majorHAnsi" w:hAnsiTheme="majorHAnsi" w:cstheme="majorHAnsi"/>
           <w:color w:val="2F5496" w:themeColor="accent5" w:themeShade="BF"/>
@@ -2260,6 +2300,7 @@
     </w:p>
     <w:p>
       <w:pPr>
+        <w:spacing w:after="0"/>
         <w:rPr>
           <w:rFonts w:ascii="Calibri Light" w:hAnsi="Calibri Light" w:cs="Calibri Light"/>
         </w:rPr>
@@ -2599,7 +2640,7 @@
         <w:suppressAutoHyphens/>
         <w:spacing w:after="0" w:line="276" w:lineRule="auto"/>
         <w:rPr>
-          <w:rFonts w:ascii="Calibri Light" w:hAnsi="Calibri Light" w:cs="Calibri Light"/>
+          <w:rFonts w:asciiTheme="majorHAnsi" w:hAnsiTheme="majorHAnsi" w:cs="Calibri Light"/>
           <w:color w:val="2F5496" w:themeColor="accent5" w:themeShade="BF"/>
           <w:sz w:val="24"/>
           <w:szCs w:val="24"/>
@@ -2607,7 +2648,7 @@
       </w:pPr>
       <w:r>
         <w:rPr>
-          <w:rFonts w:ascii="Calibri Light" w:hAnsi="Calibri Light" w:cs="Calibri Light"/>
+          <w:rFonts w:asciiTheme="majorHAnsi" w:hAnsiTheme="majorHAnsi" w:cs="Calibri Light"/>
           <w:color w:val="2F5496" w:themeColor="accent5" w:themeShade="BF"/>
           <w:sz w:val="24"/>
           <w:szCs w:val="24"/>
@@ -2616,7 +2657,7 @@
       </w:r>
       <w:r>
         <w:rPr>
-          <w:rFonts w:ascii="Calibri Light" w:hAnsi="Calibri Light" w:cs="Calibri Light"/>
+          <w:rFonts w:asciiTheme="majorHAnsi" w:hAnsiTheme="majorHAnsi" w:cs="Calibri Light"/>
           <w:color w:val="2F5496" w:themeColor="accent5" w:themeShade="BF"/>
           <w:sz w:val="24"/>
           <w:szCs w:val="24"/>
@@ -3134,7 +3175,21 @@
         <w:rPr>
           <w:rFonts w:ascii="Calibri Light" w:hAnsi="Calibri Light" w:cs="Calibri Light"/>
         </w:rPr>
-        <w:t>Below 60%  = F</w:t>
+        <w:t xml:space="preserve">Below 60% </w:t>
+      </w:r>
+      <w:r>
+        <w:rPr>
+          <w:rFonts w:ascii="Calibri Light" w:hAnsi="Calibri Light" w:cs="Calibri Light"/>
+        </w:rPr>
+        <w:t xml:space="preserve"> </w:t>
+      </w:r>
+      <w:bookmarkStart w:id="0" w:name="_GoBack"/>
+      <w:bookmarkEnd w:id="0"/>
+      <w:r>
+        <w:rPr>
+          <w:rFonts w:ascii="Calibri Light" w:hAnsi="Calibri Light" w:cs="Calibri Light"/>
+        </w:rPr>
+        <w:t xml:space="preserve"> = F</w:t>
       </w:r>
     </w:p>
     <w:p>
@@ -3781,7 +3836,7 @@
         <w:suppressAutoHyphens/>
         <w:spacing w:after="0" w:line="276" w:lineRule="auto"/>
         <w:rPr>
-          <w:rFonts w:ascii="Calibri Light" w:hAnsi="Calibri Light" w:cs="Calibri Light"/>
+          <w:rFonts w:asciiTheme="majorHAnsi" w:hAnsiTheme="majorHAnsi" w:cs="Calibri Light"/>
           <w:color w:val="2F5496" w:themeColor="accent5" w:themeShade="BF"/>
           <w:sz w:val="24"/>
           <w:szCs w:val="24"/>
@@ -3789,7 +3844,7 @@
       </w:pPr>
       <w:r>
         <w:rPr>
-          <w:rFonts w:ascii="Calibri Light" w:hAnsi="Calibri Light" w:cs="Calibri Light"/>
+          <w:rFonts w:asciiTheme="majorHAnsi" w:hAnsiTheme="majorHAnsi" w:cs="Calibri Light"/>
           <w:color w:val="2F5496" w:themeColor="accent5" w:themeShade="BF"/>
           <w:sz w:val="24"/>
           <w:szCs w:val="24"/>
@@ -3876,7 +3931,7 @@
         <w:suppressAutoHyphens/>
         <w:spacing w:after="0" w:line="276" w:lineRule="auto"/>
         <w:rPr>
-          <w:rFonts w:ascii="Calibri Light" w:hAnsi="Calibri Light" w:cs="Calibri Light"/>
+          <w:rFonts w:asciiTheme="majorHAnsi" w:hAnsiTheme="majorHAnsi" w:cs="Calibri Light"/>
           <w:color w:val="2F5496" w:themeColor="accent5" w:themeShade="BF"/>
           <w:sz w:val="24"/>
           <w:szCs w:val="24"/>
@@ -3884,7 +3939,7 @@
       </w:pPr>
       <w:r>
         <w:rPr>
-          <w:rFonts w:ascii="Calibri Light" w:hAnsi="Calibri Light" w:cs="Calibri Light"/>
+          <w:rFonts w:asciiTheme="majorHAnsi" w:hAnsiTheme="majorHAnsi" w:cs="Calibri Light"/>
           <w:color w:val="2F5496" w:themeColor="accent5" w:themeShade="BF"/>
           <w:sz w:val="24"/>
           <w:szCs w:val="24"/>
@@ -3937,8 +3992,6 @@
         <w:rPr>
           <w:rFonts w:asciiTheme="majorHAnsi" w:hAnsiTheme="majorHAnsi" w:cstheme="majorHAnsi"/>
           <w:color w:val="2F5496" w:themeColor="accent5" w:themeShade="BF"/>
-          <w:sz w:val="24"/>
-          <w:szCs w:val="24"/>
         </w:rPr>
       </w:pPr>
     </w:p>
@@ -4289,13 +4342,23 @@
                 <w:szCs w:val="20"/>
               </w:rPr>
             </w:pPr>
-            <w:r>
-              <w:rPr>
-                <w:rFonts w:asciiTheme="majorHAnsi" w:hAnsiTheme="majorHAnsi" w:cstheme="majorHAnsi"/>
-                <w:sz w:val="20"/>
-                <w:szCs w:val="20"/>
-              </w:rPr>
-              <w:t xml:space="preserve">Ch 1 RQ: </w:t>
+            <w:proofErr w:type="spellStart"/>
+            <w:r>
+              <w:rPr>
+                <w:rFonts w:asciiTheme="majorHAnsi" w:hAnsiTheme="majorHAnsi" w:cstheme="majorHAnsi"/>
+                <w:sz w:val="20"/>
+                <w:szCs w:val="20"/>
+              </w:rPr>
+              <w:t>Ch</w:t>
+            </w:r>
+            <w:proofErr w:type="spellEnd"/>
+            <w:r>
+              <w:rPr>
+                <w:rFonts w:asciiTheme="majorHAnsi" w:hAnsiTheme="majorHAnsi" w:cstheme="majorHAnsi"/>
+                <w:sz w:val="20"/>
+                <w:szCs w:val="20"/>
+              </w:rPr>
+              <w:t xml:space="preserve"> 1 RQ: </w:t>
             </w:r>
             <w:r>
               <w:rPr>
@@ -4362,13 +4425,23 @@
                 <w:szCs w:val="20"/>
               </w:rPr>
             </w:pPr>
-            <w:r>
-              <w:rPr>
-                <w:rFonts w:asciiTheme="majorHAnsi" w:hAnsiTheme="majorHAnsi" w:cstheme="majorHAnsi"/>
-                <w:sz w:val="20"/>
-                <w:szCs w:val="20"/>
-              </w:rPr>
-              <w:t xml:space="preserve">Ch 2 RQ: </w:t>
+            <w:proofErr w:type="spellStart"/>
+            <w:r>
+              <w:rPr>
+                <w:rFonts w:asciiTheme="majorHAnsi" w:hAnsiTheme="majorHAnsi" w:cstheme="majorHAnsi"/>
+                <w:sz w:val="20"/>
+                <w:szCs w:val="20"/>
+              </w:rPr>
+              <w:t>Ch</w:t>
+            </w:r>
+            <w:proofErr w:type="spellEnd"/>
+            <w:r>
+              <w:rPr>
+                <w:rFonts w:asciiTheme="majorHAnsi" w:hAnsiTheme="majorHAnsi" w:cstheme="majorHAnsi"/>
+                <w:sz w:val="20"/>
+                <w:szCs w:val="20"/>
+              </w:rPr>
+              <w:t xml:space="preserve"> 2 RQ: </w:t>
             </w:r>
             <w:r>
               <w:rPr>
@@ -4443,13 +4516,23 @@
                 <w:szCs w:val="20"/>
               </w:rPr>
             </w:pPr>
-            <w:r>
-              <w:rPr>
-                <w:rFonts w:asciiTheme="majorHAnsi" w:hAnsiTheme="majorHAnsi" w:cstheme="majorHAnsi"/>
-                <w:sz w:val="20"/>
-                <w:szCs w:val="20"/>
-              </w:rPr>
-              <w:t xml:space="preserve">Ch 3 RQ: </w:t>
+            <w:proofErr w:type="spellStart"/>
+            <w:r>
+              <w:rPr>
+                <w:rFonts w:asciiTheme="majorHAnsi" w:hAnsiTheme="majorHAnsi" w:cstheme="majorHAnsi"/>
+                <w:sz w:val="20"/>
+                <w:szCs w:val="20"/>
+              </w:rPr>
+              <w:t>Ch</w:t>
+            </w:r>
+            <w:proofErr w:type="spellEnd"/>
+            <w:r>
+              <w:rPr>
+                <w:rFonts w:asciiTheme="majorHAnsi" w:hAnsiTheme="majorHAnsi" w:cstheme="majorHAnsi"/>
+                <w:sz w:val="20"/>
+                <w:szCs w:val="20"/>
+              </w:rPr>
+              <w:t xml:space="preserve"> 3 RQ: </w:t>
             </w:r>
             <w:r>
               <w:rPr>
@@ -4516,13 +4599,23 @@
                 <w:szCs w:val="20"/>
               </w:rPr>
             </w:pPr>
-            <w:r>
-              <w:rPr>
-                <w:rFonts w:asciiTheme="majorHAnsi" w:hAnsiTheme="majorHAnsi" w:cstheme="majorHAnsi"/>
-                <w:sz w:val="20"/>
-                <w:szCs w:val="20"/>
-              </w:rPr>
-              <w:t xml:space="preserve">Ch 4 RQ: </w:t>
+            <w:proofErr w:type="spellStart"/>
+            <w:r>
+              <w:rPr>
+                <w:rFonts w:asciiTheme="majorHAnsi" w:hAnsiTheme="majorHAnsi" w:cstheme="majorHAnsi"/>
+                <w:sz w:val="20"/>
+                <w:szCs w:val="20"/>
+              </w:rPr>
+              <w:t>Ch</w:t>
+            </w:r>
+            <w:proofErr w:type="spellEnd"/>
+            <w:r>
+              <w:rPr>
+                <w:rFonts w:asciiTheme="majorHAnsi" w:hAnsiTheme="majorHAnsi" w:cstheme="majorHAnsi"/>
+                <w:sz w:val="20"/>
+                <w:szCs w:val="20"/>
+              </w:rPr>
+              <w:t xml:space="preserve"> 4 RQ: </w:t>
             </w:r>
             <w:r>
               <w:rPr>
@@ -4690,13 +4783,23 @@
                 <w:szCs w:val="20"/>
               </w:rPr>
             </w:pPr>
-            <w:r>
-              <w:rPr>
-                <w:rFonts w:asciiTheme="majorHAnsi" w:hAnsiTheme="majorHAnsi" w:cstheme="majorHAnsi"/>
-                <w:sz w:val="20"/>
-                <w:szCs w:val="20"/>
-              </w:rPr>
-              <w:t xml:space="preserve">Ch 5 RQ: </w:t>
+            <w:proofErr w:type="spellStart"/>
+            <w:r>
+              <w:rPr>
+                <w:rFonts w:asciiTheme="majorHAnsi" w:hAnsiTheme="majorHAnsi" w:cstheme="majorHAnsi"/>
+                <w:sz w:val="20"/>
+                <w:szCs w:val="20"/>
+              </w:rPr>
+              <w:t>Ch</w:t>
+            </w:r>
+            <w:proofErr w:type="spellEnd"/>
+            <w:r>
+              <w:rPr>
+                <w:rFonts w:asciiTheme="majorHAnsi" w:hAnsiTheme="majorHAnsi" w:cstheme="majorHAnsi"/>
+                <w:sz w:val="20"/>
+                <w:szCs w:val="20"/>
+              </w:rPr>
+              <w:t xml:space="preserve"> 5 RQ: </w:t>
             </w:r>
             <w:r>
               <w:rPr>
@@ -4867,13 +4970,23 @@
                 <w:szCs w:val="20"/>
               </w:rPr>
             </w:pPr>
-            <w:r>
-              <w:rPr>
-                <w:rFonts w:asciiTheme="majorHAnsi" w:hAnsiTheme="majorHAnsi" w:cstheme="majorHAnsi"/>
-                <w:sz w:val="20"/>
-                <w:szCs w:val="20"/>
-              </w:rPr>
-              <w:t xml:space="preserve">Ch 6 RQ: </w:t>
+            <w:proofErr w:type="spellStart"/>
+            <w:r>
+              <w:rPr>
+                <w:rFonts w:asciiTheme="majorHAnsi" w:hAnsiTheme="majorHAnsi" w:cstheme="majorHAnsi"/>
+                <w:sz w:val="20"/>
+                <w:szCs w:val="20"/>
+              </w:rPr>
+              <w:t>Ch</w:t>
+            </w:r>
+            <w:proofErr w:type="spellEnd"/>
+            <w:r>
+              <w:rPr>
+                <w:rFonts w:asciiTheme="majorHAnsi" w:hAnsiTheme="majorHAnsi" w:cstheme="majorHAnsi"/>
+                <w:sz w:val="20"/>
+                <w:szCs w:val="20"/>
+              </w:rPr>
+              <w:t xml:space="preserve"> 6 RQ: </w:t>
             </w:r>
             <w:r>
               <w:rPr>
@@ -5170,13 +5283,23 @@
                 <w:szCs w:val="20"/>
               </w:rPr>
             </w:pPr>
-            <w:r>
-              <w:rPr>
-                <w:rFonts w:asciiTheme="majorHAnsi" w:hAnsiTheme="majorHAnsi" w:cstheme="majorHAnsi"/>
-                <w:sz w:val="20"/>
-                <w:szCs w:val="20"/>
-              </w:rPr>
-              <w:t xml:space="preserve">Ch 7 RQ: </w:t>
+            <w:proofErr w:type="spellStart"/>
+            <w:r>
+              <w:rPr>
+                <w:rFonts w:asciiTheme="majorHAnsi" w:hAnsiTheme="majorHAnsi" w:cstheme="majorHAnsi"/>
+                <w:sz w:val="20"/>
+                <w:szCs w:val="20"/>
+              </w:rPr>
+              <w:t>Ch</w:t>
+            </w:r>
+            <w:proofErr w:type="spellEnd"/>
+            <w:r>
+              <w:rPr>
+                <w:rFonts w:asciiTheme="majorHAnsi" w:hAnsiTheme="majorHAnsi" w:cstheme="majorHAnsi"/>
+                <w:sz w:val="20"/>
+                <w:szCs w:val="20"/>
+              </w:rPr>
+              <w:t xml:space="preserve"> 7 RQ: </w:t>
             </w:r>
             <w:r>
               <w:rPr>
@@ -5251,13 +5374,23 @@
                 <w:szCs w:val="20"/>
               </w:rPr>
             </w:pPr>
-            <w:r>
-              <w:rPr>
-                <w:rFonts w:asciiTheme="majorHAnsi" w:hAnsiTheme="majorHAnsi" w:cstheme="majorHAnsi"/>
-                <w:sz w:val="20"/>
-                <w:szCs w:val="20"/>
-              </w:rPr>
-              <w:t xml:space="preserve">Ch 8 RQ: </w:t>
+            <w:proofErr w:type="spellStart"/>
+            <w:r>
+              <w:rPr>
+                <w:rFonts w:asciiTheme="majorHAnsi" w:hAnsiTheme="majorHAnsi" w:cstheme="majorHAnsi"/>
+                <w:sz w:val="20"/>
+                <w:szCs w:val="20"/>
+              </w:rPr>
+              <w:t>Ch</w:t>
+            </w:r>
+            <w:proofErr w:type="spellEnd"/>
+            <w:r>
+              <w:rPr>
+                <w:rFonts w:asciiTheme="majorHAnsi" w:hAnsiTheme="majorHAnsi" w:cstheme="majorHAnsi"/>
+                <w:sz w:val="20"/>
+                <w:szCs w:val="20"/>
+              </w:rPr>
+              <w:t xml:space="preserve"> 8 RQ: </w:t>
             </w:r>
             <w:r>
               <w:rPr>
@@ -5324,13 +5457,23 @@
                 <w:szCs w:val="20"/>
               </w:rPr>
             </w:pPr>
-            <w:r>
-              <w:rPr>
-                <w:rFonts w:asciiTheme="majorHAnsi" w:hAnsiTheme="majorHAnsi" w:cstheme="majorHAnsi"/>
-                <w:sz w:val="20"/>
-                <w:szCs w:val="20"/>
-              </w:rPr>
-              <w:t xml:space="preserve">Ch 9 RQ: </w:t>
+            <w:proofErr w:type="spellStart"/>
+            <w:r>
+              <w:rPr>
+                <w:rFonts w:asciiTheme="majorHAnsi" w:hAnsiTheme="majorHAnsi" w:cstheme="majorHAnsi"/>
+                <w:sz w:val="20"/>
+                <w:szCs w:val="20"/>
+              </w:rPr>
+              <w:t>Ch</w:t>
+            </w:r>
+            <w:proofErr w:type="spellEnd"/>
+            <w:r>
+              <w:rPr>
+                <w:rFonts w:asciiTheme="majorHAnsi" w:hAnsiTheme="majorHAnsi" w:cstheme="majorHAnsi"/>
+                <w:sz w:val="20"/>
+                <w:szCs w:val="20"/>
+              </w:rPr>
+              <w:t xml:space="preserve"> 9 RQ: </w:t>
             </w:r>
             <w:r>
               <w:rPr>
@@ -5435,13 +5578,23 @@
                 <w:szCs w:val="20"/>
               </w:rPr>
             </w:pPr>
-            <w:r>
-              <w:rPr>
-                <w:rFonts w:asciiTheme="majorHAnsi" w:hAnsiTheme="majorHAnsi" w:cstheme="majorHAnsi"/>
-                <w:sz w:val="20"/>
-                <w:szCs w:val="20"/>
-              </w:rPr>
-              <w:t xml:space="preserve">Ch 10 RQ: </w:t>
+            <w:proofErr w:type="spellStart"/>
+            <w:r>
+              <w:rPr>
+                <w:rFonts w:asciiTheme="majorHAnsi" w:hAnsiTheme="majorHAnsi" w:cstheme="majorHAnsi"/>
+                <w:sz w:val="20"/>
+                <w:szCs w:val="20"/>
+              </w:rPr>
+              <w:t>Ch</w:t>
+            </w:r>
+            <w:proofErr w:type="spellEnd"/>
+            <w:r>
+              <w:rPr>
+                <w:rFonts w:asciiTheme="majorHAnsi" w:hAnsiTheme="majorHAnsi" w:cstheme="majorHAnsi"/>
+                <w:sz w:val="20"/>
+                <w:szCs w:val="20"/>
+              </w:rPr>
+              <w:t xml:space="preserve"> 10 RQ: </w:t>
             </w:r>
             <w:r>
               <w:rPr>
@@ -5828,13 +5981,23 @@
                 <w:szCs w:val="20"/>
               </w:rPr>
             </w:pPr>
-            <w:r>
-              <w:rPr>
-                <w:rFonts w:asciiTheme="majorHAnsi" w:hAnsiTheme="majorHAnsi" w:cstheme="majorHAnsi"/>
-                <w:sz w:val="20"/>
-                <w:szCs w:val="20"/>
-              </w:rPr>
-              <w:t xml:space="preserve">Ch 11 RQ: </w:t>
+            <w:proofErr w:type="spellStart"/>
+            <w:r>
+              <w:rPr>
+                <w:rFonts w:asciiTheme="majorHAnsi" w:hAnsiTheme="majorHAnsi" w:cstheme="majorHAnsi"/>
+                <w:sz w:val="20"/>
+                <w:szCs w:val="20"/>
+              </w:rPr>
+              <w:t>Ch</w:t>
+            </w:r>
+            <w:proofErr w:type="spellEnd"/>
+            <w:r>
+              <w:rPr>
+                <w:rFonts w:asciiTheme="majorHAnsi" w:hAnsiTheme="majorHAnsi" w:cstheme="majorHAnsi"/>
+                <w:sz w:val="20"/>
+                <w:szCs w:val="20"/>
+              </w:rPr>
+              <w:t xml:space="preserve"> 11 RQ: </w:t>
             </w:r>
             <w:r>
               <w:rPr>
@@ -6237,13 +6400,23 @@
                 <w:szCs w:val="20"/>
               </w:rPr>
             </w:pPr>
-            <w:r>
-              <w:rPr>
-                <w:rFonts w:asciiTheme="majorHAnsi" w:hAnsiTheme="majorHAnsi" w:cstheme="majorHAnsi"/>
-                <w:sz w:val="20"/>
-                <w:szCs w:val="20"/>
-              </w:rPr>
-              <w:t xml:space="preserve">Ch 13 RQ: </w:t>
+            <w:proofErr w:type="spellStart"/>
+            <w:r>
+              <w:rPr>
+                <w:rFonts w:asciiTheme="majorHAnsi" w:hAnsiTheme="majorHAnsi" w:cstheme="majorHAnsi"/>
+                <w:sz w:val="20"/>
+                <w:szCs w:val="20"/>
+              </w:rPr>
+              <w:t>Ch</w:t>
+            </w:r>
+            <w:proofErr w:type="spellEnd"/>
+            <w:r>
+              <w:rPr>
+                <w:rFonts w:asciiTheme="majorHAnsi" w:hAnsiTheme="majorHAnsi" w:cstheme="majorHAnsi"/>
+                <w:sz w:val="20"/>
+                <w:szCs w:val="20"/>
+              </w:rPr>
+              <w:t xml:space="preserve"> 13 RQ: </w:t>
             </w:r>
             <w:r>
               <w:rPr>
@@ -6442,13 +6615,23 @@
                 <w:szCs w:val="20"/>
               </w:rPr>
             </w:pPr>
-            <w:r>
-              <w:rPr>
-                <w:rFonts w:asciiTheme="majorHAnsi" w:hAnsiTheme="majorHAnsi" w:cstheme="majorHAnsi"/>
-                <w:sz w:val="20"/>
-                <w:szCs w:val="20"/>
-              </w:rPr>
-              <w:t xml:space="preserve">Ch 14 RQ: </w:t>
+            <w:proofErr w:type="spellStart"/>
+            <w:r>
+              <w:rPr>
+                <w:rFonts w:asciiTheme="majorHAnsi" w:hAnsiTheme="majorHAnsi" w:cstheme="majorHAnsi"/>
+                <w:sz w:val="20"/>
+                <w:szCs w:val="20"/>
+              </w:rPr>
+              <w:t>Ch</w:t>
+            </w:r>
+            <w:proofErr w:type="spellEnd"/>
+            <w:r>
+              <w:rPr>
+                <w:rFonts w:asciiTheme="majorHAnsi" w:hAnsiTheme="majorHAnsi" w:cstheme="majorHAnsi"/>
+                <w:sz w:val="20"/>
+                <w:szCs w:val="20"/>
+              </w:rPr>
+              <w:t xml:space="preserve"> 14 RQ: </w:t>
             </w:r>
             <w:r>
               <w:rPr>
@@ -6688,7 +6871,7 @@
         <w:spacing w:after="0" w:line="276" w:lineRule="auto"/>
         <w:rPr>
           <w:rFonts w:ascii="Calibri Light" w:hAnsi="Calibri Light"/>
-          <w:color w:val="1F3864" w:themeColor="accent5" w:themeShade="80"/>
+          <w:color w:val="2F5496" w:themeColor="accent5" w:themeShade="BF"/>
           <w:sz w:val="24"/>
           <w:szCs w:val="24"/>
         </w:rPr>
@@ -6700,53 +6883,12 @@
           <w:sz w:val="24"/>
           <w:szCs w:val="24"/>
         </w:rPr>
-        <w:t>Students with D</w:t>
-      </w:r>
-      <w:r>
-        <w:rPr>
-          <w:rFonts w:ascii="Calibri Light" w:hAnsi="Calibri Light"/>
-          <w:color w:val="2F5496" w:themeColor="accent5" w:themeShade="BF"/>
-          <w:sz w:val="24"/>
-          <w:szCs w:val="24"/>
-        </w:rPr>
-        <w:t>isabilities</w:t>
-      </w:r>
-    </w:p>
-    <w:p>
-      <w:pPr>
-        <w:rPr>
-          <w:rFonts w:ascii="Calibri Light" w:hAnsi="Calibri Light" w:cs="Calibri Light"/>
-        </w:rPr>
-      </w:pPr>
-      <w:r>
-        <w:rPr>
-          <w:rFonts w:ascii="Calibri Light" w:hAnsi="Calibri Light" w:cs="Calibri Light"/>
-        </w:rPr>
-        <w:t>Students with disabilities requesting accommodations should first register with the Disability Resource Center (352-392-8565, www.dso.ufl.edu/drc/) by providing appropriate documentation. Once registered, students will receive an accommodation letter which must be presented to the instructor when requesting accommodation. Students with disabilities should follow this procedure as early as possible in the semester.</w:t>
-      </w:r>
-    </w:p>
-    <w:p>
-      <w:pPr>
-        <w:spacing w:after="0" w:line="276" w:lineRule="auto"/>
-        <w:rPr>
-          <w:rFonts w:ascii="Calibri Light" w:hAnsi="Calibri Light"/>
-          <w:color w:val="2F5496" w:themeColor="accent5" w:themeShade="BF"/>
-          <w:sz w:val="24"/>
-          <w:szCs w:val="24"/>
-        </w:rPr>
-      </w:pPr>
-      <w:r>
-        <w:rPr>
-          <w:rFonts w:ascii="Calibri Light" w:hAnsi="Calibri Light"/>
-          <w:color w:val="2F5496" w:themeColor="accent5" w:themeShade="BF"/>
-          <w:sz w:val="24"/>
-          <w:szCs w:val="24"/>
-        </w:rPr>
         <w:t>Online Course Evaluations</w:t>
       </w:r>
     </w:p>
     <w:p>
       <w:pPr>
+        <w:spacing w:after="0"/>
         <w:rPr>
           <w:rFonts w:asciiTheme="majorHAnsi" w:hAnsiTheme="majorHAnsi" w:cstheme="majorHAnsi"/>
         </w:rPr>
@@ -6783,6 +6925,1023 @@
     </w:p>
     <w:p>
       <w:pPr>
+        <w:pStyle w:val="Heading1"/>
+        <w:spacing w:beforeLines="60" w:before="144" w:line="240" w:lineRule="auto"/>
+        <w:rPr>
+          <w:rFonts w:cstheme="majorHAnsi"/>
+          <w:color w:val="2F5496" w:themeColor="accent5" w:themeShade="BF"/>
+          <w:sz w:val="22"/>
+          <w:szCs w:val="22"/>
+        </w:rPr>
+      </w:pPr>
+      <w:bookmarkStart w:id="1" w:name="_Toc347753161"/>
+    </w:p>
+    <w:p>
+      <w:pPr>
+        <w:pStyle w:val="Heading1"/>
+        <w:spacing w:beforeLines="60" w:before="144" w:line="240" w:lineRule="auto"/>
+        <w:rPr>
+          <w:rFonts w:cstheme="majorHAnsi"/>
+          <w:color w:val="2F5496" w:themeColor="accent5" w:themeShade="BF"/>
+          <w:sz w:val="24"/>
+          <w:szCs w:val="24"/>
+        </w:rPr>
+      </w:pPr>
+      <w:r>
+        <w:rPr>
+          <w:rFonts w:cstheme="majorHAnsi"/>
+          <w:color w:val="2F5496" w:themeColor="accent5" w:themeShade="BF"/>
+          <w:sz w:val="24"/>
+          <w:szCs w:val="24"/>
+        </w:rPr>
+        <w:t>Students Requiring Accommodations</w:t>
+      </w:r>
+      <w:bookmarkEnd w:id="1"/>
+      <w:r>
+        <w:rPr>
+          <w:rFonts w:cstheme="majorHAnsi"/>
+          <w:color w:val="2F5496" w:themeColor="accent5" w:themeShade="BF"/>
+          <w:sz w:val="24"/>
+          <w:szCs w:val="24"/>
+        </w:rPr>
+        <w:t xml:space="preserve"> </w:t>
+      </w:r>
+    </w:p>
+    <w:p>
+      <w:pPr>
+        <w:pStyle w:val="Default"/>
+        <w:spacing w:beforeLines="60" w:before="144"/>
+        <w:rPr>
+          <w:rFonts w:asciiTheme="majorHAnsi" w:hAnsiTheme="majorHAnsi" w:cstheme="majorHAnsi"/>
+          <w:sz w:val="22"/>
+          <w:szCs w:val="22"/>
+        </w:rPr>
+      </w:pPr>
+      <w:r>
+        <w:rPr>
+          <w:rFonts w:asciiTheme="majorHAnsi" w:hAnsiTheme="majorHAnsi" w:cstheme="majorHAnsi"/>
+          <w:sz w:val="22"/>
+          <w:szCs w:val="22"/>
+        </w:rPr>
+        <w:t xml:space="preserve">Students with disabilities requesting accommodations should first register with the Disability Resource Center (352-392-8565, </w:t>
+      </w:r>
+      <w:r>
+        <w:rPr>
+          <w:rFonts w:asciiTheme="majorHAnsi" w:hAnsiTheme="majorHAnsi" w:cstheme="majorHAnsi"/>
+          <w:color w:val="0000FF"/>
+          <w:sz w:val="22"/>
+          <w:szCs w:val="22"/>
+        </w:rPr>
+        <w:t>www.dso.ufl.edu/drc/</w:t>
+      </w:r>
+      <w:r>
+        <w:rPr>
+          <w:rFonts w:asciiTheme="majorHAnsi" w:hAnsiTheme="majorHAnsi" w:cstheme="majorHAnsi"/>
+          <w:sz w:val="22"/>
+          <w:szCs w:val="22"/>
+        </w:rPr>
+        <w:t xml:space="preserve">) by providing appropriate documentation. Once registered, students will receive an accommodation letter, which must be presented to the instructor when requesting accommodation. Students with disabilities should follow this procedure as early as possible. </w:t>
+      </w:r>
+      <w:bookmarkStart w:id="2" w:name="_Toc347753162"/>
+    </w:p>
+    <w:p>
+      <w:pPr>
+        <w:pStyle w:val="Default"/>
+        <w:spacing w:beforeLines="60" w:before="144"/>
+        <w:rPr>
+          <w:rFonts w:asciiTheme="majorHAnsi" w:hAnsiTheme="majorHAnsi" w:cstheme="majorHAnsi"/>
+          <w:sz w:val="22"/>
+          <w:szCs w:val="22"/>
+        </w:rPr>
+      </w:pPr>
+    </w:p>
+    <w:p>
+      <w:pPr>
+        <w:pStyle w:val="Heading1"/>
+        <w:spacing w:beforeLines="60" w:before="144" w:line="240" w:lineRule="auto"/>
+        <w:rPr>
+          <w:rFonts w:cstheme="majorHAnsi"/>
+          <w:color w:val="2F5496" w:themeColor="accent5" w:themeShade="BF"/>
+          <w:sz w:val="24"/>
+          <w:szCs w:val="24"/>
+        </w:rPr>
+      </w:pPr>
+      <w:r>
+        <w:rPr>
+          <w:rFonts w:cstheme="majorHAnsi"/>
+          <w:color w:val="2F5496" w:themeColor="accent5" w:themeShade="BF"/>
+          <w:sz w:val="24"/>
+          <w:szCs w:val="24"/>
+        </w:rPr>
+        <w:t>Campus Resources</w:t>
+      </w:r>
+      <w:bookmarkEnd w:id="2"/>
+      <w:r>
+        <w:rPr>
+          <w:rFonts w:cstheme="majorHAnsi"/>
+          <w:color w:val="2F5496" w:themeColor="accent5" w:themeShade="BF"/>
+          <w:sz w:val="24"/>
+          <w:szCs w:val="24"/>
+        </w:rPr>
+        <w:t xml:space="preserve"> </w:t>
+      </w:r>
+    </w:p>
+    <w:p>
+      <w:pPr>
+        <w:widowControl w:val="0"/>
+        <w:autoSpaceDE w:val="0"/>
+        <w:autoSpaceDN w:val="0"/>
+        <w:adjustRightInd w:val="0"/>
+        <w:spacing w:beforeLines="60" w:before="144" w:after="0" w:line="240" w:lineRule="auto"/>
+        <w:rPr>
+          <w:rFonts w:asciiTheme="majorHAnsi" w:hAnsiTheme="majorHAnsi" w:cstheme="majorHAnsi"/>
+        </w:rPr>
+      </w:pPr>
+      <w:r>
+        <w:rPr>
+          <w:rFonts w:asciiTheme="majorHAnsi" w:hAnsiTheme="majorHAnsi" w:cstheme="majorHAnsi"/>
+        </w:rPr>
+        <w:t>Resources are available on campus for students having personal problems or lacking clear career and academic goals, which interfere with their academic performance. These resources include:</w:t>
+      </w:r>
+    </w:p>
+    <w:p>
+      <w:pPr>
+        <w:spacing w:after="0" w:line="276" w:lineRule="auto"/>
+        <w:rPr>
+          <w:rFonts w:ascii="Calibri Light" w:hAnsi="Calibri Light"/>
+          <w:color w:val="2F5496" w:themeColor="accent5" w:themeShade="BF"/>
+        </w:rPr>
+      </w:pPr>
+      <w:bookmarkStart w:id="3" w:name="_Toc347753163"/>
+    </w:p>
+    <w:p>
+      <w:pPr>
+        <w:spacing w:after="0" w:line="276" w:lineRule="auto"/>
+        <w:rPr>
+          <w:rFonts w:asciiTheme="majorHAnsi" w:hAnsiTheme="majorHAnsi"/>
+          <w:color w:val="2F5496" w:themeColor="accent5" w:themeShade="BF"/>
+          <w:sz w:val="24"/>
+          <w:szCs w:val="24"/>
+        </w:rPr>
+      </w:pPr>
+      <w:r>
+        <w:rPr>
+          <w:rFonts w:asciiTheme="majorHAnsi" w:hAnsiTheme="majorHAnsi"/>
+          <w:color w:val="2F5496" w:themeColor="accent5" w:themeShade="BF"/>
+          <w:sz w:val="24"/>
+          <w:szCs w:val="24"/>
+        </w:rPr>
+        <w:t>Students with Disabilities</w:t>
+      </w:r>
+    </w:p>
+    <w:p>
+      <w:pPr>
+        <w:spacing w:after="0"/>
+        <w:rPr>
+          <w:rFonts w:ascii="Calibri Light" w:hAnsi="Calibri Light" w:cs="Calibri Light"/>
+        </w:rPr>
+      </w:pPr>
+      <w:r>
+        <w:rPr>
+          <w:rFonts w:ascii="Calibri Light" w:hAnsi="Calibri Light" w:cs="Calibri Light"/>
+        </w:rPr>
+        <w:t>Students with disabilities requesting accommodations should first register with the Disability Resource Center (352-392-8565, www.dso.ufl.edu/drc/) by providing appropriate documentation. Once registered, students will receive an accommodation letter which must be presented to the instructor when requesting accommodation. Students with disabilities should follow this procedure as early as possible in the semester.</w:t>
+      </w:r>
+    </w:p>
+    <w:p>
+      <w:pPr>
+        <w:spacing w:after="0"/>
+        <w:rPr>
+          <w:rFonts w:ascii="Calibri Light" w:hAnsi="Calibri Light" w:cs="Calibri Light"/>
+        </w:rPr>
+      </w:pPr>
+    </w:p>
+    <w:p>
+      <w:pPr>
+        <w:pStyle w:val="Heading2"/>
+        <w:spacing w:beforeLines="60" w:before="144" w:line="240" w:lineRule="auto"/>
+        <w:rPr>
+          <w:rFonts w:cstheme="majorHAnsi"/>
+          <w:color w:val="2F5496" w:themeColor="accent5" w:themeShade="BF"/>
+          <w:sz w:val="24"/>
+          <w:szCs w:val="24"/>
+        </w:rPr>
+      </w:pPr>
+      <w:r>
+        <w:rPr>
+          <w:rFonts w:cstheme="majorHAnsi"/>
+          <w:color w:val="2F5496" w:themeColor="accent5" w:themeShade="BF"/>
+          <w:sz w:val="24"/>
+          <w:szCs w:val="24"/>
+        </w:rPr>
+        <w:t>Health and Wellness</w:t>
+      </w:r>
+      <w:bookmarkEnd w:id="3"/>
+      <w:r>
+        <w:rPr>
+          <w:rFonts w:cstheme="majorHAnsi"/>
+          <w:color w:val="2F5496" w:themeColor="accent5" w:themeShade="BF"/>
+          <w:sz w:val="24"/>
+          <w:szCs w:val="24"/>
+        </w:rPr>
+        <w:t xml:space="preserve"> </w:t>
+      </w:r>
+    </w:p>
+    <w:p>
+      <w:pPr>
+        <w:pStyle w:val="ListParagraph"/>
+        <w:widowControl w:val="0"/>
+        <w:numPr>
+          <w:ilvl w:val="0"/>
+          <w:numId w:val="31"/>
+        </w:numPr>
+        <w:autoSpaceDE w:val="0"/>
+        <w:autoSpaceDN w:val="0"/>
+        <w:adjustRightInd w:val="0"/>
+        <w:spacing w:beforeLines="60" w:before="144" w:after="0" w:line="240" w:lineRule="auto"/>
+        <w:rPr>
+          <w:rFonts w:asciiTheme="majorHAnsi" w:hAnsiTheme="majorHAnsi" w:cstheme="majorHAnsi"/>
+          <w:color w:val="000000"/>
+          <w:sz w:val="24"/>
+          <w:szCs w:val="24"/>
+        </w:rPr>
+      </w:pPr>
+      <w:r>
+        <w:rPr>
+          <w:rFonts w:asciiTheme="majorHAnsi" w:hAnsiTheme="majorHAnsi" w:cstheme="majorHAnsi"/>
+          <w:color w:val="000000"/>
+          <w:sz w:val="24"/>
+          <w:szCs w:val="24"/>
+        </w:rPr>
+        <w:t xml:space="preserve">U Matter, We Care: If you or a friend is in distress, please contact </w:t>
+      </w:r>
+      <w:r>
+        <w:rPr>
+          <w:rFonts w:asciiTheme="majorHAnsi" w:hAnsiTheme="majorHAnsi" w:cstheme="majorHAnsi"/>
+          <w:color w:val="0000FF"/>
+          <w:sz w:val="24"/>
+          <w:szCs w:val="24"/>
+        </w:rPr>
+        <w:t xml:space="preserve">umatter@ufl.edu </w:t>
+      </w:r>
+      <w:r>
+        <w:rPr>
+          <w:rFonts w:asciiTheme="majorHAnsi" w:hAnsiTheme="majorHAnsi" w:cstheme="majorHAnsi"/>
+          <w:color w:val="000000"/>
+          <w:sz w:val="24"/>
+          <w:szCs w:val="24"/>
+        </w:rPr>
+        <w:t xml:space="preserve">or 352 392-1575 so that a team member can reach out to the student. </w:t>
+      </w:r>
+    </w:p>
+    <w:p>
+      <w:pPr>
+        <w:pStyle w:val="ListParagraph"/>
+        <w:widowControl w:val="0"/>
+        <w:numPr>
+          <w:ilvl w:val="0"/>
+          <w:numId w:val="31"/>
+        </w:numPr>
+        <w:autoSpaceDE w:val="0"/>
+        <w:autoSpaceDN w:val="0"/>
+        <w:adjustRightInd w:val="0"/>
+        <w:spacing w:beforeLines="60" w:before="144" w:after="0" w:line="240" w:lineRule="auto"/>
+        <w:rPr>
+          <w:rFonts w:asciiTheme="majorHAnsi" w:hAnsiTheme="majorHAnsi" w:cstheme="majorHAnsi"/>
+          <w:color w:val="000000"/>
+          <w:sz w:val="24"/>
+          <w:szCs w:val="24"/>
+        </w:rPr>
+      </w:pPr>
+      <w:r>
+        <w:rPr>
+          <w:rFonts w:asciiTheme="majorHAnsi" w:hAnsiTheme="majorHAnsi" w:cstheme="majorHAnsi"/>
+          <w:color w:val="000000"/>
+          <w:sz w:val="24"/>
+          <w:szCs w:val="24"/>
+        </w:rPr>
+        <w:t xml:space="preserve">Counseling and Wellness Center: </w:t>
+      </w:r>
+      <w:r>
+        <w:rPr>
+          <w:rFonts w:asciiTheme="majorHAnsi" w:hAnsiTheme="majorHAnsi" w:cstheme="majorHAnsi"/>
+          <w:color w:val="0000FF"/>
+          <w:sz w:val="24"/>
+          <w:szCs w:val="24"/>
+        </w:rPr>
+        <w:t>http://www.counseling.ufl.edu/cwc/Default.aspx</w:t>
+      </w:r>
+      <w:r>
+        <w:rPr>
+          <w:rFonts w:asciiTheme="majorHAnsi" w:hAnsiTheme="majorHAnsi" w:cstheme="majorHAnsi"/>
+          <w:color w:val="000000"/>
+          <w:sz w:val="24"/>
+          <w:szCs w:val="24"/>
+        </w:rPr>
+        <w:t>, 392-1575;</w:t>
+      </w:r>
+    </w:p>
+    <w:p>
+      <w:pPr>
+        <w:pStyle w:val="ListParagraph"/>
+        <w:widowControl w:val="0"/>
+        <w:numPr>
+          <w:ilvl w:val="0"/>
+          <w:numId w:val="31"/>
+        </w:numPr>
+        <w:autoSpaceDE w:val="0"/>
+        <w:autoSpaceDN w:val="0"/>
+        <w:adjustRightInd w:val="0"/>
+        <w:spacing w:beforeLines="60" w:before="144" w:after="0" w:line="240" w:lineRule="auto"/>
+        <w:rPr>
+          <w:rFonts w:asciiTheme="majorHAnsi" w:hAnsiTheme="majorHAnsi" w:cstheme="majorHAnsi"/>
+          <w:color w:val="000000"/>
+          <w:sz w:val="24"/>
+          <w:szCs w:val="24"/>
+        </w:rPr>
+      </w:pPr>
+      <w:r>
+        <w:rPr>
+          <w:rFonts w:asciiTheme="majorHAnsi" w:hAnsiTheme="majorHAnsi" w:cstheme="majorHAnsi"/>
+          <w:iCs/>
+          <w:color w:val="000000"/>
+          <w:sz w:val="24"/>
+          <w:szCs w:val="24"/>
+        </w:rPr>
+        <w:t xml:space="preserve">Sexual Assault Recovery Services (SARS) at the </w:t>
+      </w:r>
+      <w:r>
+        <w:rPr>
+          <w:rFonts w:asciiTheme="majorHAnsi" w:hAnsiTheme="majorHAnsi" w:cstheme="majorHAnsi"/>
+          <w:color w:val="000000"/>
+          <w:sz w:val="24"/>
+          <w:szCs w:val="24"/>
+        </w:rPr>
+        <w:t xml:space="preserve">Student Health Care Center, 392-1161. </w:t>
+      </w:r>
+    </w:p>
+    <w:p>
+      <w:pPr>
+        <w:pStyle w:val="ListParagraph"/>
+        <w:widowControl w:val="0"/>
+        <w:numPr>
+          <w:ilvl w:val="0"/>
+          <w:numId w:val="31"/>
+        </w:numPr>
+        <w:autoSpaceDE w:val="0"/>
+        <w:autoSpaceDN w:val="0"/>
+        <w:adjustRightInd w:val="0"/>
+        <w:spacing w:beforeLines="60" w:before="144" w:after="0" w:line="240" w:lineRule="auto"/>
+        <w:rPr>
+          <w:rFonts w:asciiTheme="majorHAnsi" w:hAnsiTheme="majorHAnsi" w:cstheme="majorHAnsi"/>
+          <w:color w:val="000000"/>
+          <w:sz w:val="24"/>
+          <w:szCs w:val="24"/>
+        </w:rPr>
+      </w:pPr>
+      <w:r>
+        <w:rPr>
+          <w:rFonts w:asciiTheme="majorHAnsi" w:hAnsiTheme="majorHAnsi" w:cstheme="majorHAnsi"/>
+          <w:iCs/>
+          <w:color w:val="000000"/>
+          <w:sz w:val="24"/>
+          <w:szCs w:val="24"/>
+        </w:rPr>
+        <w:t xml:space="preserve">For emergencies call: University Police Department, </w:t>
+      </w:r>
+      <w:r>
+        <w:rPr>
+          <w:rFonts w:asciiTheme="majorHAnsi" w:hAnsiTheme="majorHAnsi" w:cstheme="majorHAnsi"/>
+          <w:color w:val="000000"/>
+          <w:sz w:val="24"/>
+          <w:szCs w:val="24"/>
+        </w:rPr>
+        <w:t xml:space="preserve">392-1111 (or 9-1-1 for emergencies). http://www.police.ufl.edu/ </w:t>
+      </w:r>
+    </w:p>
+    <w:p>
+      <w:pPr>
+        <w:widowControl w:val="0"/>
+        <w:autoSpaceDE w:val="0"/>
+        <w:autoSpaceDN w:val="0"/>
+        <w:adjustRightInd w:val="0"/>
+        <w:spacing w:beforeLines="60" w:before="144" w:after="0" w:line="240" w:lineRule="auto"/>
+        <w:rPr>
+          <w:rFonts w:asciiTheme="majorHAnsi" w:hAnsiTheme="majorHAnsi" w:cstheme="majorHAnsi"/>
+          <w:color w:val="000000"/>
+        </w:rPr>
+      </w:pPr>
+    </w:p>
+    <w:p>
+      <w:pPr>
+        <w:pStyle w:val="Heading2"/>
+        <w:spacing w:beforeLines="60" w:before="144" w:line="240" w:lineRule="auto"/>
+        <w:rPr>
+          <w:rFonts w:cstheme="majorHAnsi"/>
+          <w:color w:val="2F5496" w:themeColor="accent5" w:themeShade="BF"/>
+          <w:sz w:val="24"/>
+          <w:szCs w:val="24"/>
+        </w:rPr>
+      </w:pPr>
+      <w:bookmarkStart w:id="4" w:name="_Toc347753164"/>
+      <w:r>
+        <w:rPr>
+          <w:rFonts w:cstheme="majorHAnsi"/>
+          <w:color w:val="2F5496" w:themeColor="accent5" w:themeShade="BF"/>
+          <w:sz w:val="24"/>
+          <w:szCs w:val="24"/>
+        </w:rPr>
+        <w:t>Academic Resources</w:t>
+      </w:r>
+      <w:bookmarkEnd w:id="4"/>
+      <w:r>
+        <w:rPr>
+          <w:rFonts w:cstheme="majorHAnsi"/>
+          <w:color w:val="2F5496" w:themeColor="accent5" w:themeShade="BF"/>
+          <w:sz w:val="24"/>
+          <w:szCs w:val="24"/>
+        </w:rPr>
+        <w:t xml:space="preserve"> </w:t>
+      </w:r>
+    </w:p>
+    <w:p>
+      <w:pPr>
+        <w:pStyle w:val="ListParagraph"/>
+        <w:widowControl w:val="0"/>
+        <w:numPr>
+          <w:ilvl w:val="0"/>
+          <w:numId w:val="32"/>
+        </w:numPr>
+        <w:autoSpaceDE w:val="0"/>
+        <w:autoSpaceDN w:val="0"/>
+        <w:adjustRightInd w:val="0"/>
+        <w:spacing w:beforeLines="60" w:before="144" w:after="0" w:line="240" w:lineRule="auto"/>
+        <w:rPr>
+          <w:rFonts w:asciiTheme="majorHAnsi" w:hAnsiTheme="majorHAnsi" w:cstheme="majorHAnsi"/>
+          <w:color w:val="000000"/>
+        </w:rPr>
+      </w:pPr>
+      <w:r>
+        <w:rPr>
+          <w:rFonts w:asciiTheme="majorHAnsi" w:hAnsiTheme="majorHAnsi" w:cstheme="majorHAnsi"/>
+          <w:iCs/>
+          <w:color w:val="000000"/>
+        </w:rPr>
+        <w:t>E-learning technical support</w:t>
+      </w:r>
+      <w:r>
+        <w:rPr>
+          <w:rFonts w:asciiTheme="majorHAnsi" w:hAnsiTheme="majorHAnsi" w:cstheme="majorHAnsi"/>
+          <w:color w:val="000000"/>
+        </w:rPr>
+        <w:t xml:space="preserve">, 352-392-4357 (select option 2) or e-mail to Learning-support@ufl.edu. https://lss.at.ufl.edu/help.shtml. </w:t>
+      </w:r>
+    </w:p>
+    <w:p>
+      <w:pPr>
+        <w:pStyle w:val="ListParagraph"/>
+        <w:widowControl w:val="0"/>
+        <w:numPr>
+          <w:ilvl w:val="0"/>
+          <w:numId w:val="32"/>
+        </w:numPr>
+        <w:autoSpaceDE w:val="0"/>
+        <w:autoSpaceDN w:val="0"/>
+        <w:adjustRightInd w:val="0"/>
+        <w:spacing w:beforeLines="60" w:before="144" w:after="0" w:line="240" w:lineRule="auto"/>
+        <w:rPr>
+          <w:rFonts w:asciiTheme="majorHAnsi" w:hAnsiTheme="majorHAnsi" w:cstheme="majorHAnsi"/>
+        </w:rPr>
+      </w:pPr>
+      <w:r>
+        <w:rPr>
+          <w:rFonts w:asciiTheme="majorHAnsi" w:hAnsiTheme="majorHAnsi" w:cstheme="majorHAnsi"/>
+          <w:iCs/>
+          <w:color w:val="000000"/>
+        </w:rPr>
+        <w:t>Career Resource Center</w:t>
+      </w:r>
+      <w:r>
+        <w:rPr>
+          <w:rFonts w:asciiTheme="majorHAnsi" w:hAnsiTheme="majorHAnsi" w:cstheme="majorHAnsi"/>
+          <w:color w:val="000000"/>
+        </w:rPr>
+        <w:t xml:space="preserve">, Reitz Union, 392-1601. Career assistance and counseling. http://www.crc.ufl.edu/ </w:t>
+      </w:r>
+    </w:p>
+    <w:p>
+      <w:pPr>
+        <w:pStyle w:val="ListParagraph"/>
+        <w:widowControl w:val="0"/>
+        <w:numPr>
+          <w:ilvl w:val="0"/>
+          <w:numId w:val="32"/>
+        </w:numPr>
+        <w:autoSpaceDE w:val="0"/>
+        <w:autoSpaceDN w:val="0"/>
+        <w:adjustRightInd w:val="0"/>
+        <w:spacing w:beforeLines="60" w:before="144" w:after="0" w:line="240" w:lineRule="auto"/>
+        <w:rPr>
+          <w:rFonts w:asciiTheme="majorHAnsi" w:hAnsiTheme="majorHAnsi" w:cstheme="majorHAnsi"/>
+        </w:rPr>
+      </w:pPr>
+      <w:r>
+        <w:rPr>
+          <w:rFonts w:asciiTheme="majorHAnsi" w:hAnsiTheme="majorHAnsi" w:cstheme="majorHAnsi"/>
+          <w:iCs/>
+          <w:color w:val="000000"/>
+        </w:rPr>
+        <w:t>Library Support</w:t>
+      </w:r>
+      <w:r>
+        <w:rPr>
+          <w:rFonts w:asciiTheme="majorHAnsi" w:hAnsiTheme="majorHAnsi" w:cstheme="majorHAnsi"/>
+          <w:color w:val="000000"/>
+        </w:rPr>
+        <w:t>, http://cms.uflib.ufl.edu/ask. Various ways to receive assistance with respect to using the libraries or finding resources.</w:t>
+      </w:r>
+    </w:p>
+    <w:p>
+      <w:pPr>
+        <w:pStyle w:val="ListParagraph"/>
+        <w:widowControl w:val="0"/>
+        <w:numPr>
+          <w:ilvl w:val="0"/>
+          <w:numId w:val="32"/>
+        </w:numPr>
+        <w:autoSpaceDE w:val="0"/>
+        <w:autoSpaceDN w:val="0"/>
+        <w:adjustRightInd w:val="0"/>
+        <w:spacing w:beforeLines="60" w:before="144" w:after="0" w:line="240" w:lineRule="auto"/>
+        <w:rPr>
+          <w:rFonts w:asciiTheme="majorHAnsi" w:hAnsiTheme="majorHAnsi" w:cstheme="majorHAnsi"/>
+        </w:rPr>
+      </w:pPr>
+      <w:r>
+        <w:rPr>
+          <w:rFonts w:asciiTheme="majorHAnsi" w:hAnsiTheme="majorHAnsi" w:cstheme="majorHAnsi"/>
+          <w:iCs/>
+          <w:color w:val="000000"/>
+        </w:rPr>
+        <w:lastRenderedPageBreak/>
+        <w:t>Teaching Center</w:t>
+      </w:r>
+      <w:r>
+        <w:rPr>
+          <w:rFonts w:asciiTheme="majorHAnsi" w:hAnsiTheme="majorHAnsi" w:cstheme="majorHAnsi"/>
+          <w:color w:val="000000"/>
+        </w:rPr>
+        <w:t xml:space="preserve">, Broward Hall, 392-2010 or 392-6420. General study skills and tutoring. http://teachingcenter.ufl.edu/ </w:t>
+      </w:r>
+    </w:p>
+    <w:p>
+      <w:pPr>
+        <w:pStyle w:val="ListParagraph"/>
+        <w:widowControl w:val="0"/>
+        <w:numPr>
+          <w:ilvl w:val="0"/>
+          <w:numId w:val="32"/>
+        </w:numPr>
+        <w:autoSpaceDE w:val="0"/>
+        <w:autoSpaceDN w:val="0"/>
+        <w:adjustRightInd w:val="0"/>
+        <w:spacing w:beforeLines="60" w:before="144" w:after="0" w:line="240" w:lineRule="auto"/>
+        <w:rPr>
+          <w:rFonts w:asciiTheme="majorHAnsi" w:hAnsiTheme="majorHAnsi" w:cstheme="majorHAnsi"/>
+        </w:rPr>
+      </w:pPr>
+      <w:r>
+        <w:rPr>
+          <w:rFonts w:asciiTheme="majorHAnsi" w:hAnsiTheme="majorHAnsi" w:cstheme="majorHAnsi"/>
+          <w:iCs/>
+          <w:color w:val="000000"/>
+        </w:rPr>
+        <w:t xml:space="preserve">Writing Studio, 302 </w:t>
+      </w:r>
+      <w:proofErr w:type="spellStart"/>
+      <w:r>
+        <w:rPr>
+          <w:rFonts w:asciiTheme="majorHAnsi" w:hAnsiTheme="majorHAnsi" w:cstheme="majorHAnsi"/>
+          <w:iCs/>
+          <w:color w:val="000000"/>
+        </w:rPr>
+        <w:t>Tigert</w:t>
+      </w:r>
+      <w:proofErr w:type="spellEnd"/>
+      <w:r>
+        <w:rPr>
+          <w:rFonts w:asciiTheme="majorHAnsi" w:hAnsiTheme="majorHAnsi" w:cstheme="majorHAnsi"/>
+          <w:iCs/>
+          <w:color w:val="000000"/>
+        </w:rPr>
+        <w:t xml:space="preserve"> Hall, </w:t>
+      </w:r>
+      <w:r>
+        <w:rPr>
+          <w:rFonts w:asciiTheme="majorHAnsi" w:hAnsiTheme="majorHAnsi" w:cstheme="majorHAnsi"/>
+          <w:color w:val="000000"/>
+        </w:rPr>
+        <w:t>846-1138. Help brainstorming, formatting, and writing papers. http://writing.ufl.edu/writing-studio/</w:t>
+      </w:r>
+    </w:p>
+    <w:p>
+      <w:pPr>
+        <w:pStyle w:val="Heading1"/>
+        <w:spacing w:beforeLines="60" w:before="144" w:line="240" w:lineRule="auto"/>
+        <w:rPr>
+          <w:rFonts w:cstheme="majorHAnsi"/>
+          <w:sz w:val="22"/>
+          <w:szCs w:val="22"/>
+        </w:rPr>
+      </w:pPr>
+      <w:bookmarkStart w:id="5" w:name="_Toc347753165"/>
+    </w:p>
+    <w:p>
+      <w:pPr>
+        <w:pStyle w:val="Heading1"/>
+        <w:spacing w:beforeLines="60" w:before="144" w:line="240" w:lineRule="auto"/>
+        <w:rPr>
+          <w:rFonts w:cstheme="majorHAnsi"/>
+          <w:color w:val="2F5496" w:themeColor="accent5" w:themeShade="BF"/>
+          <w:sz w:val="24"/>
+          <w:szCs w:val="24"/>
+        </w:rPr>
+      </w:pPr>
+      <w:bookmarkStart w:id="6" w:name="_Toc347753168"/>
+      <w:bookmarkEnd w:id="5"/>
+      <w:r>
+        <w:rPr>
+          <w:rFonts w:cstheme="majorHAnsi"/>
+          <w:color w:val="2F5496" w:themeColor="accent5" w:themeShade="BF"/>
+          <w:sz w:val="24"/>
+          <w:szCs w:val="24"/>
+        </w:rPr>
+        <w:t>University Honesty Policy</w:t>
+      </w:r>
+      <w:bookmarkEnd w:id="6"/>
+      <w:r>
+        <w:rPr>
+          <w:rFonts w:cstheme="majorHAnsi"/>
+          <w:color w:val="2F5496" w:themeColor="accent5" w:themeShade="BF"/>
+          <w:sz w:val="24"/>
+          <w:szCs w:val="24"/>
+        </w:rPr>
+        <w:t xml:space="preserve"> </w:t>
+      </w:r>
+    </w:p>
+    <w:p>
+      <w:pPr>
+        <w:pStyle w:val="Default"/>
+        <w:spacing w:beforeLines="60" w:before="144"/>
+        <w:rPr>
+          <w:rFonts w:asciiTheme="majorHAnsi" w:hAnsiTheme="majorHAnsi" w:cstheme="majorHAnsi"/>
+          <w:sz w:val="22"/>
+          <w:szCs w:val="22"/>
+        </w:rPr>
+      </w:pPr>
+      <w:r>
+        <w:rPr>
+          <w:rFonts w:asciiTheme="majorHAnsi" w:hAnsiTheme="majorHAnsi" w:cstheme="majorHAnsi"/>
+          <w:sz w:val="22"/>
+          <w:szCs w:val="22"/>
+        </w:rPr>
+        <w:t>UF students are bound by The Honor Pledge which states, “We, the members of the University of Florida community, pledge to hold ourselves and our peers to the highest standards of honor and integrity by abiding by the Honor Code. On all work submitted for credit by students at the University of Florida, the following pledge is either required or implied: “On my honor, I have neither given nor received unauthorized aid in doing this assignment.” The Honor Code (</w:t>
+      </w:r>
+      <w:r>
+        <w:rPr>
+          <w:rFonts w:asciiTheme="majorHAnsi" w:hAnsiTheme="majorHAnsi" w:cstheme="majorHAnsi"/>
+          <w:color w:val="0000FF"/>
+          <w:sz w:val="22"/>
+          <w:szCs w:val="22"/>
+        </w:rPr>
+        <w:t>https://www.dso.ufl.edu/sccr/process/student-conduct-honor-code/</w:t>
+      </w:r>
+      <w:r>
+        <w:rPr>
+          <w:rFonts w:asciiTheme="majorHAnsi" w:hAnsiTheme="majorHAnsi" w:cstheme="majorHAnsi"/>
+          <w:sz w:val="22"/>
+          <w:szCs w:val="22"/>
+        </w:rPr>
+        <w:t xml:space="preserve">) specifies a number of behaviors that are in violation of this code and the possible sanctions. Furthermore, you are obligated to report any condition that facilitates academic misconduct to appropriate personnel. If you have any questions or concerns, please consult with the instructor or TAs in this class. </w:t>
+      </w:r>
+    </w:p>
+    <w:p>
+      <w:pPr>
+        <w:widowControl w:val="0"/>
+        <w:autoSpaceDE w:val="0"/>
+        <w:autoSpaceDN w:val="0"/>
+        <w:adjustRightInd w:val="0"/>
+        <w:spacing w:beforeLines="60" w:before="144" w:after="0" w:line="240" w:lineRule="auto"/>
+        <w:rPr>
+          <w:rFonts w:asciiTheme="majorHAnsi" w:hAnsiTheme="majorHAnsi" w:cstheme="majorHAnsi"/>
+          <w:i/>
+        </w:rPr>
+      </w:pPr>
+      <w:r>
+        <w:rPr>
+          <w:rFonts w:asciiTheme="majorHAnsi" w:hAnsiTheme="majorHAnsi" w:cstheme="majorHAnsi"/>
+          <w:bCs/>
+          <w:i/>
+        </w:rPr>
+        <w:t>Additional comments regarding academic integrity</w:t>
+      </w:r>
+      <w:r>
+        <w:rPr>
+          <w:rFonts w:asciiTheme="majorHAnsi" w:hAnsiTheme="majorHAnsi" w:cstheme="majorHAnsi"/>
+          <w:i/>
+        </w:rPr>
+        <w:t xml:space="preserve">: </w:t>
+      </w:r>
+    </w:p>
+    <w:p>
+      <w:pPr>
+        <w:pStyle w:val="Default"/>
+        <w:spacing w:beforeLines="60" w:before="144"/>
+        <w:rPr>
+          <w:rFonts w:asciiTheme="majorHAnsi" w:hAnsiTheme="majorHAnsi" w:cstheme="majorHAnsi"/>
+          <w:sz w:val="22"/>
+          <w:szCs w:val="22"/>
+        </w:rPr>
+      </w:pPr>
+      <w:r>
+        <w:rPr>
+          <w:rFonts w:asciiTheme="majorHAnsi" w:hAnsiTheme="majorHAnsi" w:cstheme="majorHAnsi"/>
+          <w:sz w:val="22"/>
+          <w:szCs w:val="22"/>
+        </w:rPr>
+        <w:t xml:space="preserve">Students are encouraged to discuss material with each other from the course, help each other understand concepts, study together, and even discuss assessment questions with each other once the quiz window is closed. However, the following is considered academic dishonesty, and I expect that no student will ever do any of the following:  </w:t>
+      </w:r>
+    </w:p>
+    <w:p>
+      <w:pPr>
+        <w:pStyle w:val="Default"/>
+        <w:widowControl w:val="0"/>
+        <w:numPr>
+          <w:ilvl w:val="0"/>
+          <w:numId w:val="33"/>
+        </w:numPr>
+        <w:spacing w:beforeLines="60" w:before="144"/>
+        <w:rPr>
+          <w:rFonts w:asciiTheme="majorHAnsi" w:hAnsiTheme="majorHAnsi" w:cstheme="majorHAnsi"/>
+          <w:sz w:val="22"/>
+          <w:szCs w:val="22"/>
+        </w:rPr>
+      </w:pPr>
+      <w:r>
+        <w:rPr>
+          <w:rFonts w:asciiTheme="majorHAnsi" w:hAnsiTheme="majorHAnsi" w:cstheme="majorHAnsi"/>
+          <w:sz w:val="22"/>
+          <w:szCs w:val="22"/>
+        </w:rPr>
+        <w:t xml:space="preserve">Have another person complete a quiz in this course </w:t>
+      </w:r>
+    </w:p>
+    <w:p>
+      <w:pPr>
+        <w:pStyle w:val="Default"/>
+        <w:widowControl w:val="0"/>
+        <w:numPr>
+          <w:ilvl w:val="0"/>
+          <w:numId w:val="33"/>
+        </w:numPr>
+        <w:spacing w:beforeLines="60" w:before="144"/>
+        <w:rPr>
+          <w:rFonts w:asciiTheme="majorHAnsi" w:hAnsiTheme="majorHAnsi" w:cstheme="majorHAnsi"/>
+          <w:sz w:val="22"/>
+          <w:szCs w:val="22"/>
+        </w:rPr>
+      </w:pPr>
+      <w:r>
+        <w:rPr>
+          <w:rFonts w:asciiTheme="majorHAnsi" w:hAnsiTheme="majorHAnsi" w:cstheme="majorHAnsi"/>
+          <w:sz w:val="22"/>
+          <w:szCs w:val="22"/>
+        </w:rPr>
+        <w:t xml:space="preserve">Copy another student’s quiz in this course </w:t>
+      </w:r>
+    </w:p>
+    <w:p>
+      <w:pPr>
+        <w:pStyle w:val="Default"/>
+        <w:widowControl w:val="0"/>
+        <w:numPr>
+          <w:ilvl w:val="0"/>
+          <w:numId w:val="33"/>
+        </w:numPr>
+        <w:spacing w:beforeLines="60" w:before="144"/>
+        <w:rPr>
+          <w:rFonts w:asciiTheme="majorHAnsi" w:hAnsiTheme="majorHAnsi" w:cstheme="majorHAnsi"/>
+          <w:sz w:val="22"/>
+          <w:szCs w:val="22"/>
+        </w:rPr>
+      </w:pPr>
+      <w:r>
+        <w:rPr>
+          <w:rFonts w:asciiTheme="majorHAnsi" w:hAnsiTheme="majorHAnsi" w:cstheme="majorHAnsi"/>
+          <w:sz w:val="22"/>
+          <w:szCs w:val="22"/>
+        </w:rPr>
+        <w:t>Collaborate with anyone during a quiz in this course</w:t>
+      </w:r>
+    </w:p>
+    <w:p>
+      <w:pPr>
+        <w:pStyle w:val="Default"/>
+        <w:widowControl w:val="0"/>
+        <w:numPr>
+          <w:ilvl w:val="0"/>
+          <w:numId w:val="33"/>
+        </w:numPr>
+        <w:spacing w:beforeLines="60" w:before="144"/>
+        <w:rPr>
+          <w:rFonts w:asciiTheme="majorHAnsi" w:hAnsiTheme="majorHAnsi" w:cstheme="majorHAnsi"/>
+          <w:sz w:val="22"/>
+          <w:szCs w:val="22"/>
+        </w:rPr>
+      </w:pPr>
+      <w:r>
+        <w:rPr>
+          <w:rFonts w:asciiTheme="majorHAnsi" w:hAnsiTheme="majorHAnsi" w:cstheme="majorHAnsi"/>
+          <w:sz w:val="22"/>
+          <w:szCs w:val="22"/>
+        </w:rPr>
+        <w:t>Discuss the questions and answers of a quiz with other students while the quiz window is still open</w:t>
+      </w:r>
+    </w:p>
+    <w:p>
+      <w:pPr>
+        <w:pStyle w:val="Default"/>
+        <w:widowControl w:val="0"/>
+        <w:numPr>
+          <w:ilvl w:val="0"/>
+          <w:numId w:val="33"/>
+        </w:numPr>
+        <w:spacing w:beforeLines="60" w:before="144"/>
+        <w:rPr>
+          <w:rFonts w:asciiTheme="majorHAnsi" w:hAnsiTheme="majorHAnsi" w:cstheme="majorHAnsi"/>
+          <w:sz w:val="22"/>
+          <w:szCs w:val="22"/>
+        </w:rPr>
+      </w:pPr>
+      <w:r>
+        <w:rPr>
+          <w:rFonts w:asciiTheme="majorHAnsi" w:hAnsiTheme="majorHAnsi" w:cstheme="majorHAnsi"/>
+          <w:sz w:val="22"/>
+          <w:szCs w:val="22"/>
+        </w:rPr>
+        <w:t xml:space="preserve">Manipulate and/or distribute any materials provided in this course for any purpose (including course lecture slides). </w:t>
+      </w:r>
+    </w:p>
+    <w:p>
+      <w:pPr>
+        <w:pStyle w:val="Default"/>
+        <w:widowControl w:val="0"/>
+        <w:numPr>
+          <w:ilvl w:val="0"/>
+          <w:numId w:val="33"/>
+        </w:numPr>
+        <w:spacing w:beforeLines="60" w:before="144"/>
+        <w:rPr>
+          <w:rFonts w:asciiTheme="majorHAnsi" w:hAnsiTheme="majorHAnsi" w:cstheme="majorHAnsi"/>
+          <w:sz w:val="22"/>
+          <w:szCs w:val="22"/>
+        </w:rPr>
+      </w:pPr>
+      <w:r>
+        <w:rPr>
+          <w:rFonts w:asciiTheme="majorHAnsi" w:hAnsiTheme="majorHAnsi" w:cstheme="majorHAnsi"/>
+          <w:sz w:val="22"/>
+          <w:szCs w:val="22"/>
+        </w:rPr>
+        <w:t xml:space="preserve">Use any materials provided by a previous student in the course </w:t>
+      </w:r>
+    </w:p>
+    <w:p>
+      <w:pPr>
+        <w:spacing w:beforeLines="60" w:before="144" w:after="0" w:line="240" w:lineRule="auto"/>
+        <w:rPr>
+          <w:rFonts w:asciiTheme="majorHAnsi" w:hAnsiTheme="majorHAnsi" w:cstheme="majorHAnsi"/>
+          <w:sz w:val="24"/>
+          <w:szCs w:val="24"/>
+        </w:rPr>
+      </w:pPr>
+    </w:p>
+    <w:p>
+      <w:pPr>
+        <w:pStyle w:val="Heading1"/>
+        <w:spacing w:beforeLines="60" w:before="144" w:line="240" w:lineRule="auto"/>
+        <w:rPr>
+          <w:rFonts w:cstheme="majorHAnsi"/>
+          <w:color w:val="2F5496" w:themeColor="accent5" w:themeShade="BF"/>
+          <w:sz w:val="24"/>
+          <w:szCs w:val="24"/>
+        </w:rPr>
+      </w:pPr>
+      <w:bookmarkStart w:id="7" w:name="_Toc347753170"/>
+      <w:r>
+        <w:rPr>
+          <w:rFonts w:cstheme="majorHAnsi"/>
+          <w:color w:val="2F5496" w:themeColor="accent5" w:themeShade="BF"/>
+          <w:sz w:val="24"/>
+          <w:szCs w:val="24"/>
+        </w:rPr>
+        <w:t>University of Florida Complaints Policy and Student Complaint Process</w:t>
+      </w:r>
+      <w:bookmarkEnd w:id="7"/>
+    </w:p>
+    <w:p>
+      <w:pPr>
+        <w:widowControl w:val="0"/>
+        <w:autoSpaceDE w:val="0"/>
+        <w:autoSpaceDN w:val="0"/>
+        <w:adjustRightInd w:val="0"/>
+        <w:spacing w:beforeLines="60" w:before="144" w:after="0" w:line="240" w:lineRule="auto"/>
+        <w:rPr>
+          <w:rFonts w:asciiTheme="majorHAnsi" w:hAnsiTheme="majorHAnsi" w:cstheme="majorHAnsi"/>
+        </w:rPr>
+      </w:pPr>
+      <w:r>
+        <w:rPr>
+          <w:rFonts w:asciiTheme="majorHAnsi" w:hAnsiTheme="majorHAnsi" w:cstheme="majorHAnsi"/>
+        </w:rPr>
+        <w:t>The University of Florida and most instructors believe strongly in the ability of students to express concerns regarding their experiences at the University. Most problems, questions and concerns about courses can be resolved by professionally communicating with the instructor. Please try to meet your instructor in person, make an appointment to call, or try to set up a remote meeting through Skype or other media.</w:t>
+      </w:r>
+    </w:p>
+    <w:p>
+      <w:pPr>
+        <w:widowControl w:val="0"/>
+        <w:autoSpaceDE w:val="0"/>
+        <w:autoSpaceDN w:val="0"/>
+        <w:adjustRightInd w:val="0"/>
+        <w:spacing w:beforeLines="60" w:before="144" w:after="0" w:line="240" w:lineRule="auto"/>
+        <w:rPr>
+          <w:rFonts w:asciiTheme="majorHAnsi" w:hAnsiTheme="majorHAnsi" w:cstheme="majorHAnsi"/>
+        </w:rPr>
+      </w:pPr>
+      <w:r>
+        <w:rPr>
+          <w:rFonts w:asciiTheme="majorHAnsi" w:hAnsiTheme="majorHAnsi" w:cstheme="majorHAnsi"/>
+        </w:rPr>
+        <w:t>If this does not help the University encourages the students who wish to file a written complaint to submit that complaint directly to the department that manages that course. If a problem really persists and cannot be resolved by communicating with the instructor and the department, contact… for</w:t>
+      </w:r>
+    </w:p>
+    <w:p>
+      <w:pPr>
+        <w:widowControl w:val="0"/>
+        <w:autoSpaceDE w:val="0"/>
+        <w:autoSpaceDN w:val="0"/>
+        <w:adjustRightInd w:val="0"/>
+        <w:spacing w:beforeLines="60" w:before="144" w:after="0" w:line="240" w:lineRule="auto"/>
+        <w:rPr>
+          <w:rFonts w:asciiTheme="majorHAnsi" w:hAnsiTheme="majorHAnsi" w:cstheme="majorHAnsi"/>
+        </w:rPr>
+      </w:pPr>
+      <w:r>
+        <w:rPr>
+          <w:rFonts w:asciiTheme="majorHAnsi" w:hAnsiTheme="majorHAnsi" w:cstheme="majorHAnsi"/>
+        </w:rPr>
+        <w:t xml:space="preserve">Residential Course: </w:t>
+      </w:r>
+      <w:hyperlink r:id="rId8" w:history="1">
+        <w:r>
+          <w:rPr>
+            <w:rFonts w:asciiTheme="majorHAnsi" w:hAnsiTheme="majorHAnsi" w:cstheme="majorHAnsi"/>
+            <w:u w:val="single" w:color="0B4CB4"/>
+          </w:rPr>
+          <w:t>https://www.dso.ufl.edu/documents/UF_Complaints_policy.pdf.</w:t>
+        </w:r>
+      </w:hyperlink>
+    </w:p>
+    <w:p>
+      <w:pPr>
+        <w:widowControl w:val="0"/>
+        <w:autoSpaceDE w:val="0"/>
+        <w:autoSpaceDN w:val="0"/>
+        <w:adjustRightInd w:val="0"/>
+        <w:spacing w:beforeLines="60" w:before="144" w:after="0" w:line="240" w:lineRule="auto"/>
+        <w:rPr>
+          <w:rFonts w:asciiTheme="majorHAnsi" w:hAnsiTheme="majorHAnsi" w:cstheme="majorHAnsi"/>
+        </w:rPr>
+      </w:pPr>
+      <w:r>
+        <w:rPr>
+          <w:rFonts w:asciiTheme="majorHAnsi" w:hAnsiTheme="majorHAnsi" w:cstheme="majorHAnsi"/>
+        </w:rPr>
+        <w:t xml:space="preserve">Online Course:  </w:t>
+      </w:r>
+      <w:hyperlink r:id="rId9" w:history="1">
+        <w:r>
+          <w:rPr>
+            <w:rFonts w:asciiTheme="majorHAnsi" w:hAnsiTheme="majorHAnsi" w:cstheme="majorHAnsi"/>
+            <w:u w:val="single" w:color="0B4CB4"/>
+          </w:rPr>
+          <w:t>http://www.distance.ufl.edu/student-complaint-process</w:t>
+        </w:r>
+      </w:hyperlink>
+    </w:p>
+    <w:p>
+      <w:pPr>
+        <w:spacing w:after="0"/>
         <w:rPr>
           <w:rFonts w:ascii="Times New Roman" w:hAnsi="Times New Roman" w:cs="Times New Roman"/>
         </w:rPr>
@@ -7985,6 +9144,119 @@
     </w:lvl>
   </w:abstractNum>
   <w:abstractNum w:abstractNumId="10" w15:restartNumberingAfterBreak="0">
+    <w:nsid w:val="27883679"/>
+    <w:multiLevelType w:val="hybridMultilevel"/>
+    <w:tmpl w:val="D8D61480"/>
+    <w:lvl w:ilvl="0" w:tplc="04090001">
+      <w:start w:val="1"/>
+      <w:numFmt w:val="bullet"/>
+      <w:lvlText w:val=""/>
+      <w:lvlJc w:val="left"/>
+      <w:pPr>
+        <w:ind w:left="720" w:hanging="360"/>
+      </w:pPr>
+      <w:rPr>
+        <w:rFonts w:ascii="Symbol" w:hAnsi="Symbol" w:hint="default"/>
+      </w:rPr>
+    </w:lvl>
+    <w:lvl w:ilvl="1" w:tplc="04090003" w:tentative="1">
+      <w:start w:val="1"/>
+      <w:numFmt w:val="bullet"/>
+      <w:lvlText w:val="o"/>
+      <w:lvlJc w:val="left"/>
+      <w:pPr>
+        <w:ind w:left="1440" w:hanging="360"/>
+      </w:pPr>
+      <w:rPr>
+        <w:rFonts w:ascii="Courier New" w:hAnsi="Courier New" w:hint="default"/>
+      </w:rPr>
+    </w:lvl>
+    <w:lvl w:ilvl="2" w:tplc="04090005" w:tentative="1">
+      <w:start w:val="1"/>
+      <w:numFmt w:val="bullet"/>
+      <w:lvlText w:val=""/>
+      <w:lvlJc w:val="left"/>
+      <w:pPr>
+        <w:ind w:left="2160" w:hanging="360"/>
+      </w:pPr>
+      <w:rPr>
+        <w:rFonts w:ascii="Wingdings" w:hAnsi="Wingdings" w:hint="default"/>
+      </w:rPr>
+    </w:lvl>
+    <w:lvl w:ilvl="3" w:tplc="04090001" w:tentative="1">
+      <w:start w:val="1"/>
+      <w:numFmt w:val="bullet"/>
+      <w:lvlText w:val=""/>
+      <w:lvlJc w:val="left"/>
+      <w:pPr>
+        <w:ind w:left="2880" w:hanging="360"/>
+      </w:pPr>
+      <w:rPr>
+        <w:rFonts w:ascii="Symbol" w:hAnsi="Symbol" w:hint="default"/>
+      </w:rPr>
+    </w:lvl>
+    <w:lvl w:ilvl="4" w:tplc="04090003" w:tentative="1">
+      <w:start w:val="1"/>
+      <w:numFmt w:val="bullet"/>
+      <w:lvlText w:val="o"/>
+      <w:lvlJc w:val="left"/>
+      <w:pPr>
+        <w:ind w:left="3600" w:hanging="360"/>
+      </w:pPr>
+      <w:rPr>
+        <w:rFonts w:ascii="Courier New" w:hAnsi="Courier New" w:hint="default"/>
+      </w:rPr>
+    </w:lvl>
+    <w:lvl w:ilvl="5" w:tplc="04090005" w:tentative="1">
+      <w:start w:val="1"/>
+      <w:numFmt w:val="bullet"/>
+      <w:lvlText w:val=""/>
+      <w:lvlJc w:val="left"/>
+      <w:pPr>
+        <w:ind w:left="4320" w:hanging="360"/>
+      </w:pPr>
+      <w:rPr>
+        <w:rFonts w:ascii="Wingdings" w:hAnsi="Wingdings" w:hint="default"/>
+      </w:rPr>
+    </w:lvl>
+    <w:lvl w:ilvl="6" w:tplc="04090001" w:tentative="1">
+      <w:start w:val="1"/>
+      <w:numFmt w:val="bullet"/>
+      <w:lvlText w:val=""/>
+      <w:lvlJc w:val="left"/>
+      <w:pPr>
+        <w:ind w:left="5040" w:hanging="360"/>
+      </w:pPr>
+      <w:rPr>
+        <w:rFonts w:ascii="Symbol" w:hAnsi="Symbol" w:hint="default"/>
+      </w:rPr>
+    </w:lvl>
+    <w:lvl w:ilvl="7" w:tplc="04090003" w:tentative="1">
+      <w:start w:val="1"/>
+      <w:numFmt w:val="bullet"/>
+      <w:lvlText w:val="o"/>
+      <w:lvlJc w:val="left"/>
+      <w:pPr>
+        <w:ind w:left="5760" w:hanging="360"/>
+      </w:pPr>
+      <w:rPr>
+        <w:rFonts w:ascii="Courier New" w:hAnsi="Courier New" w:hint="default"/>
+      </w:rPr>
+    </w:lvl>
+    <w:lvl w:ilvl="8" w:tplc="04090005" w:tentative="1">
+      <w:start w:val="1"/>
+      <w:numFmt w:val="bullet"/>
+      <w:lvlText w:val=""/>
+      <w:lvlJc w:val="left"/>
+      <w:pPr>
+        <w:ind w:left="6480" w:hanging="360"/>
+      </w:pPr>
+      <w:rPr>
+        <w:rFonts w:ascii="Wingdings" w:hAnsi="Wingdings" w:hint="default"/>
+      </w:rPr>
+    </w:lvl>
+  </w:abstractNum>
+  <w:abstractNum w:abstractNumId="11" w15:restartNumberingAfterBreak="0">
     <w:nsid w:val="2AD7257F"/>
     <w:multiLevelType w:val="hybridMultilevel"/>
     <w:tmpl w:val="A50EB544"/>
@@ -8097,7 +9369,7 @@
       </w:rPr>
     </w:lvl>
   </w:abstractNum>
-  <w:abstractNum w:abstractNumId="11" w15:restartNumberingAfterBreak="0">
+  <w:abstractNum w:abstractNumId="12" w15:restartNumberingAfterBreak="0">
     <w:nsid w:val="35912725"/>
     <w:multiLevelType w:val="hybridMultilevel"/>
     <w:tmpl w:val="5ECE7A46"/>
@@ -8210,7 +9482,7 @@
       </w:rPr>
     </w:lvl>
   </w:abstractNum>
-  <w:abstractNum w:abstractNumId="12" w15:restartNumberingAfterBreak="0">
+  <w:abstractNum w:abstractNumId="13" w15:restartNumberingAfterBreak="0">
     <w:nsid w:val="43F722C0"/>
     <w:multiLevelType w:val="hybridMultilevel"/>
     <w:tmpl w:val="057CE768"/>
@@ -8299,7 +9571,7 @@
       </w:pPr>
     </w:lvl>
   </w:abstractNum>
-  <w:abstractNum w:abstractNumId="13" w15:restartNumberingAfterBreak="0">
+  <w:abstractNum w:abstractNumId="14" w15:restartNumberingAfterBreak="0">
     <w:nsid w:val="447F7545"/>
     <w:multiLevelType w:val="hybridMultilevel"/>
     <w:tmpl w:val="5AD61E46"/>
@@ -8412,7 +9684,7 @@
       </w:rPr>
     </w:lvl>
   </w:abstractNum>
-  <w:abstractNum w:abstractNumId="14" w15:restartNumberingAfterBreak="0">
+  <w:abstractNum w:abstractNumId="15" w15:restartNumberingAfterBreak="0">
     <w:nsid w:val="461E2766"/>
     <w:multiLevelType w:val="hybridMultilevel"/>
     <w:tmpl w:val="90FEC2FA"/>
@@ -8501,7 +9773,7 @@
       </w:pPr>
     </w:lvl>
   </w:abstractNum>
-  <w:abstractNum w:abstractNumId="15" w15:restartNumberingAfterBreak="0">
+  <w:abstractNum w:abstractNumId="16" w15:restartNumberingAfterBreak="0">
     <w:nsid w:val="46D0633B"/>
     <w:multiLevelType w:val="hybridMultilevel"/>
     <w:tmpl w:val="CE66A09A"/>
@@ -8614,7 +9886,233 @@
       </w:rPr>
     </w:lvl>
   </w:abstractNum>
-  <w:abstractNum w:abstractNumId="16" w15:restartNumberingAfterBreak="0">
+  <w:abstractNum w:abstractNumId="17" w15:restartNumberingAfterBreak="0">
+    <w:nsid w:val="47066BD7"/>
+    <w:multiLevelType w:val="hybridMultilevel"/>
+    <w:tmpl w:val="B0C892DC"/>
+    <w:lvl w:ilvl="0" w:tplc="04090001">
+      <w:start w:val="1"/>
+      <w:numFmt w:val="bullet"/>
+      <w:lvlText w:val=""/>
+      <w:lvlJc w:val="left"/>
+      <w:pPr>
+        <w:ind w:left="720" w:hanging="360"/>
+      </w:pPr>
+      <w:rPr>
+        <w:rFonts w:ascii="Symbol" w:hAnsi="Symbol" w:hint="default"/>
+      </w:rPr>
+    </w:lvl>
+    <w:lvl w:ilvl="1" w:tplc="04090003" w:tentative="1">
+      <w:start w:val="1"/>
+      <w:numFmt w:val="bullet"/>
+      <w:lvlText w:val="o"/>
+      <w:lvlJc w:val="left"/>
+      <w:pPr>
+        <w:ind w:left="1440" w:hanging="360"/>
+      </w:pPr>
+      <w:rPr>
+        <w:rFonts w:ascii="Courier New" w:hAnsi="Courier New" w:hint="default"/>
+      </w:rPr>
+    </w:lvl>
+    <w:lvl w:ilvl="2" w:tplc="04090005" w:tentative="1">
+      <w:start w:val="1"/>
+      <w:numFmt w:val="bullet"/>
+      <w:lvlText w:val=""/>
+      <w:lvlJc w:val="left"/>
+      <w:pPr>
+        <w:ind w:left="2160" w:hanging="360"/>
+      </w:pPr>
+      <w:rPr>
+        <w:rFonts w:ascii="Wingdings" w:hAnsi="Wingdings" w:hint="default"/>
+      </w:rPr>
+    </w:lvl>
+    <w:lvl w:ilvl="3" w:tplc="04090001" w:tentative="1">
+      <w:start w:val="1"/>
+      <w:numFmt w:val="bullet"/>
+      <w:lvlText w:val=""/>
+      <w:lvlJc w:val="left"/>
+      <w:pPr>
+        <w:ind w:left="2880" w:hanging="360"/>
+      </w:pPr>
+      <w:rPr>
+        <w:rFonts w:ascii="Symbol" w:hAnsi="Symbol" w:hint="default"/>
+      </w:rPr>
+    </w:lvl>
+    <w:lvl w:ilvl="4" w:tplc="04090003" w:tentative="1">
+      <w:start w:val="1"/>
+      <w:numFmt w:val="bullet"/>
+      <w:lvlText w:val="o"/>
+      <w:lvlJc w:val="left"/>
+      <w:pPr>
+        <w:ind w:left="3600" w:hanging="360"/>
+      </w:pPr>
+      <w:rPr>
+        <w:rFonts w:ascii="Courier New" w:hAnsi="Courier New" w:hint="default"/>
+      </w:rPr>
+    </w:lvl>
+    <w:lvl w:ilvl="5" w:tplc="04090005" w:tentative="1">
+      <w:start w:val="1"/>
+      <w:numFmt w:val="bullet"/>
+      <w:lvlText w:val=""/>
+      <w:lvlJc w:val="left"/>
+      <w:pPr>
+        <w:ind w:left="4320" w:hanging="360"/>
+      </w:pPr>
+      <w:rPr>
+        <w:rFonts w:ascii="Wingdings" w:hAnsi="Wingdings" w:hint="default"/>
+      </w:rPr>
+    </w:lvl>
+    <w:lvl w:ilvl="6" w:tplc="04090001" w:tentative="1">
+      <w:start w:val="1"/>
+      <w:numFmt w:val="bullet"/>
+      <w:lvlText w:val=""/>
+      <w:lvlJc w:val="left"/>
+      <w:pPr>
+        <w:ind w:left="5040" w:hanging="360"/>
+      </w:pPr>
+      <w:rPr>
+        <w:rFonts w:ascii="Symbol" w:hAnsi="Symbol" w:hint="default"/>
+      </w:rPr>
+    </w:lvl>
+    <w:lvl w:ilvl="7" w:tplc="04090003" w:tentative="1">
+      <w:start w:val="1"/>
+      <w:numFmt w:val="bullet"/>
+      <w:lvlText w:val="o"/>
+      <w:lvlJc w:val="left"/>
+      <w:pPr>
+        <w:ind w:left="5760" w:hanging="360"/>
+      </w:pPr>
+      <w:rPr>
+        <w:rFonts w:ascii="Courier New" w:hAnsi="Courier New" w:hint="default"/>
+      </w:rPr>
+    </w:lvl>
+    <w:lvl w:ilvl="8" w:tplc="04090005" w:tentative="1">
+      <w:start w:val="1"/>
+      <w:numFmt w:val="bullet"/>
+      <w:lvlText w:val=""/>
+      <w:lvlJc w:val="left"/>
+      <w:pPr>
+        <w:ind w:left="6480" w:hanging="360"/>
+      </w:pPr>
+      <w:rPr>
+        <w:rFonts w:ascii="Wingdings" w:hAnsi="Wingdings" w:hint="default"/>
+      </w:rPr>
+    </w:lvl>
+  </w:abstractNum>
+  <w:abstractNum w:abstractNumId="18" w15:restartNumberingAfterBreak="0">
+    <w:nsid w:val="48EE1028"/>
+    <w:multiLevelType w:val="hybridMultilevel"/>
+    <w:tmpl w:val="F738EAFA"/>
+    <w:lvl w:ilvl="0" w:tplc="04090001">
+      <w:start w:val="1"/>
+      <w:numFmt w:val="bullet"/>
+      <w:lvlText w:val=""/>
+      <w:lvlJc w:val="left"/>
+      <w:pPr>
+        <w:ind w:left="720" w:hanging="360"/>
+      </w:pPr>
+      <w:rPr>
+        <w:rFonts w:ascii="Symbol" w:hAnsi="Symbol" w:hint="default"/>
+      </w:rPr>
+    </w:lvl>
+    <w:lvl w:ilvl="1" w:tplc="04090003" w:tentative="1">
+      <w:start w:val="1"/>
+      <w:numFmt w:val="bullet"/>
+      <w:lvlText w:val="o"/>
+      <w:lvlJc w:val="left"/>
+      <w:pPr>
+        <w:ind w:left="1440" w:hanging="360"/>
+      </w:pPr>
+      <w:rPr>
+        <w:rFonts w:ascii="Courier New" w:hAnsi="Courier New" w:cs="Courier New" w:hint="default"/>
+      </w:rPr>
+    </w:lvl>
+    <w:lvl w:ilvl="2" w:tplc="04090005" w:tentative="1">
+      <w:start w:val="1"/>
+      <w:numFmt w:val="bullet"/>
+      <w:lvlText w:val=""/>
+      <w:lvlJc w:val="left"/>
+      <w:pPr>
+        <w:ind w:left="2160" w:hanging="360"/>
+      </w:pPr>
+      <w:rPr>
+        <w:rFonts w:ascii="Wingdings" w:hAnsi="Wingdings" w:hint="default"/>
+      </w:rPr>
+    </w:lvl>
+    <w:lvl w:ilvl="3" w:tplc="04090001" w:tentative="1">
+      <w:start w:val="1"/>
+      <w:numFmt w:val="bullet"/>
+      <w:lvlText w:val=""/>
+      <w:lvlJc w:val="left"/>
+      <w:pPr>
+        <w:ind w:left="2880" w:hanging="360"/>
+      </w:pPr>
+      <w:rPr>
+        <w:rFonts w:ascii="Symbol" w:hAnsi="Symbol" w:hint="default"/>
+      </w:rPr>
+    </w:lvl>
+    <w:lvl w:ilvl="4" w:tplc="04090003" w:tentative="1">
+      <w:start w:val="1"/>
+      <w:numFmt w:val="bullet"/>
+      <w:lvlText w:val="o"/>
+      <w:lvlJc w:val="left"/>
+      <w:pPr>
+        <w:ind w:left="3600" w:hanging="360"/>
+      </w:pPr>
+      <w:rPr>
+        <w:rFonts w:ascii="Courier New" w:hAnsi="Courier New" w:cs="Courier New" w:hint="default"/>
+      </w:rPr>
+    </w:lvl>
+    <w:lvl w:ilvl="5" w:tplc="04090005" w:tentative="1">
+      <w:start w:val="1"/>
+      <w:numFmt w:val="bullet"/>
+      <w:lvlText w:val=""/>
+      <w:lvlJc w:val="left"/>
+      <w:pPr>
+        <w:ind w:left="4320" w:hanging="360"/>
+      </w:pPr>
+      <w:rPr>
+        <w:rFonts w:ascii="Wingdings" w:hAnsi="Wingdings" w:hint="default"/>
+      </w:rPr>
+    </w:lvl>
+    <w:lvl w:ilvl="6" w:tplc="04090001" w:tentative="1">
+      <w:start w:val="1"/>
+      <w:numFmt w:val="bullet"/>
+      <w:lvlText w:val=""/>
+      <w:lvlJc w:val="left"/>
+      <w:pPr>
+        <w:ind w:left="5040" w:hanging="360"/>
+      </w:pPr>
+      <w:rPr>
+        <w:rFonts w:ascii="Symbol" w:hAnsi="Symbol" w:hint="default"/>
+      </w:rPr>
+    </w:lvl>
+    <w:lvl w:ilvl="7" w:tplc="04090003" w:tentative="1">
+      <w:start w:val="1"/>
+      <w:numFmt w:val="bullet"/>
+      <w:lvlText w:val="o"/>
+      <w:lvlJc w:val="left"/>
+      <w:pPr>
+        <w:ind w:left="5760" w:hanging="360"/>
+      </w:pPr>
+      <w:rPr>
+        <w:rFonts w:ascii="Courier New" w:hAnsi="Courier New" w:cs="Courier New" w:hint="default"/>
+      </w:rPr>
+    </w:lvl>
+    <w:lvl w:ilvl="8" w:tplc="04090005" w:tentative="1">
+      <w:start w:val="1"/>
+      <w:numFmt w:val="bullet"/>
+      <w:lvlText w:val=""/>
+      <w:lvlJc w:val="left"/>
+      <w:pPr>
+        <w:ind w:left="6480" w:hanging="360"/>
+      </w:pPr>
+      <w:rPr>
+        <w:rFonts w:ascii="Wingdings" w:hAnsi="Wingdings" w:hint="default"/>
+      </w:rPr>
+    </w:lvl>
+  </w:abstractNum>
+  <w:abstractNum w:abstractNumId="19" w15:restartNumberingAfterBreak="0">
     <w:nsid w:val="491E434A"/>
     <w:multiLevelType w:val="hybridMultilevel"/>
     <w:tmpl w:val="53E039CA"/>
@@ -8703,7 +10201,7 @@
       </w:pPr>
     </w:lvl>
   </w:abstractNum>
-  <w:abstractNum w:abstractNumId="17" w15:restartNumberingAfterBreak="0">
+  <w:abstractNum w:abstractNumId="20" w15:restartNumberingAfterBreak="0">
     <w:nsid w:val="4B49633B"/>
     <w:multiLevelType w:val="hybridMultilevel"/>
     <w:tmpl w:val="56322574"/>
@@ -8843,7 +10341,7 @@
       </w:rPr>
     </w:lvl>
   </w:abstractNum>
-  <w:abstractNum w:abstractNumId="18" w15:restartNumberingAfterBreak="0">
+  <w:abstractNum w:abstractNumId="21" w15:restartNumberingAfterBreak="0">
     <w:nsid w:val="4C0B0AFD"/>
     <w:multiLevelType w:val="hybridMultilevel"/>
     <w:tmpl w:val="98160D06"/>
@@ -8956,7 +10454,7 @@
       </w:rPr>
     </w:lvl>
   </w:abstractNum>
-  <w:abstractNum w:abstractNumId="19" w15:restartNumberingAfterBreak="0">
+  <w:abstractNum w:abstractNumId="22" w15:restartNumberingAfterBreak="0">
     <w:nsid w:val="4E735300"/>
     <w:multiLevelType w:val="hybridMultilevel"/>
     <w:tmpl w:val="D84ED4C2"/>
@@ -9069,7 +10567,7 @@
       </w:rPr>
     </w:lvl>
   </w:abstractNum>
-  <w:abstractNum w:abstractNumId="20" w15:restartNumberingAfterBreak="0">
+  <w:abstractNum w:abstractNumId="23" w15:restartNumberingAfterBreak="0">
     <w:nsid w:val="559917FA"/>
     <w:multiLevelType w:val="hybridMultilevel"/>
     <w:tmpl w:val="05DE881A"/>
@@ -9182,7 +10680,7 @@
       </w:rPr>
     </w:lvl>
   </w:abstractNum>
-  <w:abstractNum w:abstractNumId="21" w15:restartNumberingAfterBreak="0">
+  <w:abstractNum w:abstractNumId="24" w15:restartNumberingAfterBreak="0">
     <w:nsid w:val="55CF405A"/>
     <w:multiLevelType w:val="hybridMultilevel"/>
     <w:tmpl w:val="625CFC80"/>
@@ -9295,7 +10793,7 @@
       </w:rPr>
     </w:lvl>
   </w:abstractNum>
-  <w:abstractNum w:abstractNumId="22" w15:restartNumberingAfterBreak="0">
+  <w:abstractNum w:abstractNumId="25" w15:restartNumberingAfterBreak="0">
     <w:nsid w:val="5C3478F2"/>
     <w:multiLevelType w:val="hybridMultilevel"/>
     <w:tmpl w:val="504A985C"/>
@@ -9384,7 +10882,7 @@
       </w:pPr>
     </w:lvl>
   </w:abstractNum>
-  <w:abstractNum w:abstractNumId="23" w15:restartNumberingAfterBreak="0">
+  <w:abstractNum w:abstractNumId="26" w15:restartNumberingAfterBreak="0">
     <w:nsid w:val="61401CCB"/>
     <w:multiLevelType w:val="hybridMultilevel"/>
     <w:tmpl w:val="BFD24C34"/>
@@ -9497,7 +10995,7 @@
       </w:rPr>
     </w:lvl>
   </w:abstractNum>
-  <w:abstractNum w:abstractNumId="24" w15:restartNumberingAfterBreak="0">
+  <w:abstractNum w:abstractNumId="27" w15:restartNumberingAfterBreak="0">
     <w:nsid w:val="637A0379"/>
     <w:multiLevelType w:val="hybridMultilevel"/>
     <w:tmpl w:val="440863B6"/>
@@ -9610,7 +11108,7 @@
       </w:rPr>
     </w:lvl>
   </w:abstractNum>
-  <w:abstractNum w:abstractNumId="25" w15:restartNumberingAfterBreak="0">
+  <w:abstractNum w:abstractNumId="28" w15:restartNumberingAfterBreak="0">
     <w:nsid w:val="68A55E7D"/>
     <w:multiLevelType w:val="hybridMultilevel"/>
     <w:tmpl w:val="6C068900"/>
@@ -9723,7 +11221,7 @@
       </w:rPr>
     </w:lvl>
   </w:abstractNum>
-  <w:abstractNum w:abstractNumId="26" w15:restartNumberingAfterBreak="0">
+  <w:abstractNum w:abstractNumId="29" w15:restartNumberingAfterBreak="0">
     <w:nsid w:val="708200EA"/>
     <w:multiLevelType w:val="hybridMultilevel"/>
     <w:tmpl w:val="32F436C4"/>
@@ -9836,7 +11334,7 @@
       </w:rPr>
     </w:lvl>
   </w:abstractNum>
-  <w:abstractNum w:abstractNumId="27" w15:restartNumberingAfterBreak="0">
+  <w:abstractNum w:abstractNumId="30" w15:restartNumberingAfterBreak="0">
     <w:nsid w:val="753968E2"/>
     <w:multiLevelType w:val="hybridMultilevel"/>
     <w:tmpl w:val="E2EE40D6"/>
@@ -9949,7 +11447,7 @@
       </w:rPr>
     </w:lvl>
   </w:abstractNum>
-  <w:abstractNum w:abstractNumId="28" w15:restartNumberingAfterBreak="0">
+  <w:abstractNum w:abstractNumId="31" w15:restartNumberingAfterBreak="0">
     <w:nsid w:val="7F1F0E9E"/>
     <w:multiLevelType w:val="hybridMultilevel"/>
     <w:tmpl w:val="03AEADE8"/>
@@ -10062,7 +11560,7 @@
       </w:rPr>
     </w:lvl>
   </w:abstractNum>
-  <w:abstractNum w:abstractNumId="29" w15:restartNumberingAfterBreak="0">
+  <w:abstractNum w:abstractNumId="32" w15:restartNumberingAfterBreak="0">
     <w:nsid w:val="7FB100F5"/>
     <w:multiLevelType w:val="hybridMultilevel"/>
     <w:tmpl w:val="BBD2FE3A"/>
@@ -10176,7 +11674,7 @@
     </w:lvl>
   </w:abstractNum>
   <w:num w:numId="1">
-    <w:abstractNumId w:val="26"/>
+    <w:abstractNumId w:val="29"/>
   </w:num>
   <w:num w:numId="2">
     <w:abstractNumId w:val="4"/>
@@ -10191,34 +11689,34 @@
     <w:abstractNumId w:val="6"/>
   </w:num>
   <w:num w:numId="6">
-    <w:abstractNumId w:val="17"/>
+    <w:abstractNumId w:val="20"/>
   </w:num>
   <w:num w:numId="7">
-    <w:abstractNumId w:val="21"/>
+    <w:abstractNumId w:val="24"/>
   </w:num>
   <w:num w:numId="8">
     <w:abstractNumId w:val="2"/>
   </w:num>
   <w:num w:numId="9">
+    <w:abstractNumId w:val="12"/>
+  </w:num>
+  <w:num w:numId="10">
+    <w:abstractNumId w:val="32"/>
+  </w:num>
+  <w:num w:numId="11">
+    <w:abstractNumId w:val="21"/>
+  </w:num>
+  <w:num w:numId="12">
+    <w:abstractNumId w:val="15"/>
+  </w:num>
+  <w:num w:numId="13">
+    <w:abstractNumId w:val="23"/>
+  </w:num>
+  <w:num w:numId="14">
     <w:abstractNumId w:val="11"/>
   </w:num>
-  <w:num w:numId="10">
-    <w:abstractNumId w:val="29"/>
-  </w:num>
-  <w:num w:numId="11">
-    <w:abstractNumId w:val="18"/>
-  </w:num>
-  <w:num w:numId="12">
-    <w:abstractNumId w:val="14"/>
-  </w:num>
-  <w:num w:numId="13">
-    <w:abstractNumId w:val="20"/>
-  </w:num>
-  <w:num w:numId="14">
-    <w:abstractNumId w:val="10"/>
-  </w:num>
   <w:num w:numId="15">
-    <w:abstractNumId w:val="25"/>
+    <w:abstractNumId w:val="28"/>
   </w:num>
   <w:num w:numId="16">
     <w:abstractNumId w:val="7"/>
@@ -10230,40 +11728,49 @@
     <w:abstractNumId w:val="3"/>
   </w:num>
   <w:num w:numId="19">
-    <w:abstractNumId w:val="28"/>
+    <w:abstractNumId w:val="31"/>
   </w:num>
   <w:num w:numId="20">
-    <w:abstractNumId w:val="27"/>
+    <w:abstractNumId w:val="30"/>
   </w:num>
   <w:num w:numId="21">
-    <w:abstractNumId w:val="13"/>
+    <w:abstractNumId w:val="14"/>
   </w:num>
   <w:num w:numId="22">
-    <w:abstractNumId w:val="23"/>
+    <w:abstractNumId w:val="26"/>
   </w:num>
   <w:num w:numId="23">
     <w:abstractNumId w:val="8"/>
   </w:num>
   <w:num w:numId="24">
-    <w:abstractNumId w:val="24"/>
+    <w:abstractNumId w:val="27"/>
   </w:num>
   <w:num w:numId="25">
-    <w:abstractNumId w:val="15"/>
+    <w:abstractNumId w:val="16"/>
   </w:num>
   <w:num w:numId="26">
     <w:abstractNumId w:val="1"/>
   </w:num>
   <w:num w:numId="27">
+    <w:abstractNumId w:val="25"/>
+  </w:num>
+  <w:num w:numId="28">
     <w:abstractNumId w:val="22"/>
   </w:num>
-  <w:num w:numId="28">
+  <w:num w:numId="29">
     <w:abstractNumId w:val="19"/>
   </w:num>
-  <w:num w:numId="29">
-    <w:abstractNumId w:val="16"/>
+  <w:num w:numId="30">
+    <w:abstractNumId w:val="13"/>
   </w:num>
-  <w:num w:numId="30">
-    <w:abstractNumId w:val="12"/>
+  <w:num w:numId="31">
+    <w:abstractNumId w:val="10"/>
+  </w:num>
+  <w:num w:numId="32">
+    <w:abstractNumId w:val="17"/>
+  </w:num>
+  <w:num w:numId="33">
+    <w:abstractNumId w:val="18"/>
   </w:num>
 </w:numbering>
 </file>
@@ -10662,6 +12169,50 @@
     <w:name w:val="Normal"/>
     <w:qFormat/>
   </w:style>
+  <w:style w:type="paragraph" w:styleId="Heading1">
+    <w:name w:val="heading 1"/>
+    <w:basedOn w:val="Normal"/>
+    <w:next w:val="Normal"/>
+    <w:link w:val="Heading1Char"/>
+    <w:uiPriority w:val="9"/>
+    <w:qFormat/>
+    <w:rsid w:val="00C27AD2"/>
+    <w:pPr>
+      <w:keepNext/>
+      <w:keepLines/>
+      <w:spacing w:before="240" w:after="0"/>
+      <w:outlineLvl w:val="0"/>
+    </w:pPr>
+    <w:rPr>
+      <w:rFonts w:asciiTheme="majorHAnsi" w:eastAsiaTheme="majorEastAsia" w:hAnsiTheme="majorHAnsi" w:cstheme="majorBidi"/>
+      <w:color w:val="2E74B5" w:themeColor="accent1" w:themeShade="BF"/>
+      <w:sz w:val="32"/>
+      <w:szCs w:val="32"/>
+    </w:rPr>
+  </w:style>
+  <w:style w:type="paragraph" w:styleId="Heading2">
+    <w:name w:val="heading 2"/>
+    <w:basedOn w:val="Normal"/>
+    <w:next w:val="Normal"/>
+    <w:link w:val="Heading2Char"/>
+    <w:uiPriority w:val="9"/>
+    <w:semiHidden/>
+    <w:unhideWhenUsed/>
+    <w:qFormat/>
+    <w:rsid w:val="00C27AD2"/>
+    <w:pPr>
+      <w:keepNext/>
+      <w:keepLines/>
+      <w:spacing w:before="40" w:after="0"/>
+      <w:outlineLvl w:val="1"/>
+    </w:pPr>
+    <w:rPr>
+      <w:rFonts w:asciiTheme="majorHAnsi" w:eastAsiaTheme="majorEastAsia" w:hAnsiTheme="majorHAnsi" w:cstheme="majorBidi"/>
+      <w:color w:val="2E74B5" w:themeColor="accent1" w:themeShade="BF"/>
+      <w:sz w:val="26"/>
+      <w:szCs w:val="26"/>
+    </w:rPr>
+  </w:style>
   <w:style w:type="paragraph" w:styleId="Heading3">
     <w:name w:val="heading 3"/>
     <w:basedOn w:val="Normal"/>
@@ -10829,6 +12380,67 @@
       <w:color w:val="000000"/>
       <w:sz w:val="24"/>
       <w:szCs w:val="24"/>
+    </w:rPr>
+  </w:style>
+  <w:style w:type="paragraph" w:styleId="Title">
+    <w:name w:val="Title"/>
+    <w:basedOn w:val="Normal"/>
+    <w:next w:val="Normal"/>
+    <w:link w:val="TitleChar"/>
+    <w:uiPriority w:val="10"/>
+    <w:qFormat/>
+    <w:rsid w:val="00C27AD2"/>
+    <w:pPr>
+      <w:spacing w:after="0" w:line="240" w:lineRule="auto"/>
+      <w:contextualSpacing/>
+    </w:pPr>
+    <w:rPr>
+      <w:rFonts w:asciiTheme="majorHAnsi" w:eastAsiaTheme="majorEastAsia" w:hAnsiTheme="majorHAnsi" w:cstheme="majorBidi"/>
+      <w:spacing w:val="-10"/>
+      <w:kern w:val="28"/>
+      <w:sz w:val="56"/>
+      <w:szCs w:val="56"/>
+    </w:rPr>
+  </w:style>
+  <w:style w:type="character" w:customStyle="1" w:styleId="TitleChar">
+    <w:name w:val="Title Char"/>
+    <w:basedOn w:val="DefaultParagraphFont"/>
+    <w:link w:val="Title"/>
+    <w:uiPriority w:val="10"/>
+    <w:rsid w:val="00C27AD2"/>
+    <w:rPr>
+      <w:rFonts w:asciiTheme="majorHAnsi" w:eastAsiaTheme="majorEastAsia" w:hAnsiTheme="majorHAnsi" w:cstheme="majorBidi"/>
+      <w:spacing w:val="-10"/>
+      <w:kern w:val="28"/>
+      <w:sz w:val="56"/>
+      <w:szCs w:val="56"/>
+    </w:rPr>
+  </w:style>
+  <w:style w:type="character" w:customStyle="1" w:styleId="Heading1Char">
+    <w:name w:val="Heading 1 Char"/>
+    <w:basedOn w:val="DefaultParagraphFont"/>
+    <w:link w:val="Heading1"/>
+    <w:uiPriority w:val="9"/>
+    <w:rsid w:val="00C27AD2"/>
+    <w:rPr>
+      <w:rFonts w:asciiTheme="majorHAnsi" w:eastAsiaTheme="majorEastAsia" w:hAnsiTheme="majorHAnsi" w:cstheme="majorBidi"/>
+      <w:color w:val="2E74B5" w:themeColor="accent1" w:themeShade="BF"/>
+      <w:sz w:val="32"/>
+      <w:szCs w:val="32"/>
+    </w:rPr>
+  </w:style>
+  <w:style w:type="character" w:customStyle="1" w:styleId="Heading2Char">
+    <w:name w:val="Heading 2 Char"/>
+    <w:basedOn w:val="DefaultParagraphFont"/>
+    <w:link w:val="Heading2"/>
+    <w:uiPriority w:val="9"/>
+    <w:semiHidden/>
+    <w:rsid w:val="00C27AD2"/>
+    <w:rPr>
+      <w:rFonts w:asciiTheme="majorHAnsi" w:eastAsiaTheme="majorEastAsia" w:hAnsiTheme="majorHAnsi" w:cstheme="majorBidi"/>
+      <w:color w:val="2E74B5" w:themeColor="accent1" w:themeShade="BF"/>
+      <w:sz w:val="26"/>
+      <w:szCs w:val="26"/>
     </w:rPr>
   </w:style>
 </w:styles>
@@ -11100,7 +12712,7 @@
 </file>
 
 <file path=customXml/itemProps1.xml><?xml version="1.0" encoding="utf-8"?>
-<ds:datastoreItem xmlns:ds="http://schemas.openxmlformats.org/officeDocument/2006/customXml" ds:itemID="{2724D818-9FA2-4902-A32D-821CB423A8D3}">
+<ds:datastoreItem xmlns:ds="http://schemas.openxmlformats.org/officeDocument/2006/customXml" ds:itemID="{8BD22B05-9A3B-4903-840B-15EDDBB9ED50}">
   <ds:schemaRefs>
     <ds:schemaRef ds:uri="http://schemas.openxmlformats.org/officeDocument/2006/bibliography"/>
   </ds:schemaRefs>

</xml_diff>